<commit_message>
Update Python for Data Science and AI.docx
</commit_message>
<xml_diff>
--- a/Python/Python Documents/Python for Data Science and AI.docx
+++ b/Python/Python Documents/Python for Data Science and AI.docx
@@ -192,7 +192,7 @@
           <w:r>
             <w:fldChar w:fldCharType="separate"/>
           </w:r>
-          <w:hyperlink w:anchor="_Toc37001710" w:history="1">
+          <w:hyperlink w:anchor="_Toc37003447" w:history="1">
             <w:r>
               <w:rPr>
                 <w:rStyle w:val="Kpr"/>
@@ -219,7 +219,7 @@
                 <w:noProof/>
                 <w:webHidden/>
               </w:rPr>
-              <w:instrText xml:space="preserve"> PAGEREF _Toc37001710 \h </w:instrText>
+              <w:instrText xml:space="preserve"> PAGEREF _Toc37003447 \h </w:instrText>
             </w:r>
             <w:r>
               <w:rPr>
@@ -262,7 +262,7 @@
               <w:lang w:eastAsia="tr-TR"/>
             </w:rPr>
           </w:pPr>
-          <w:hyperlink w:anchor="_Toc37001711" w:history="1">
+          <w:hyperlink w:anchor="_Toc37003448" w:history="1">
             <w:r>
               <w:rPr>
                 <w:rStyle w:val="Kpr"/>
@@ -289,7 +289,7 @@
                 <w:noProof/>
                 <w:webHidden/>
               </w:rPr>
-              <w:instrText xml:space="preserve"> PAGEREF _Toc37001711 \h </w:instrText>
+              <w:instrText xml:space="preserve"> PAGEREF _Toc37003448 \h </w:instrText>
             </w:r>
             <w:r>
               <w:rPr>
@@ -332,7 +332,7 @@
               <w:lang w:eastAsia="tr-TR"/>
             </w:rPr>
           </w:pPr>
-          <w:hyperlink w:anchor="_Toc37001712" w:history="1">
+          <w:hyperlink w:anchor="_Toc37003449" w:history="1">
             <w:r>
               <w:rPr>
                 <w:rStyle w:val="Kpr"/>
@@ -359,7 +359,7 @@
                 <w:noProof/>
                 <w:webHidden/>
               </w:rPr>
-              <w:instrText xml:space="preserve"> PAGEREF _Toc37001712 \h </w:instrText>
+              <w:instrText xml:space="preserve"> PAGEREF _Toc37003449 \h </w:instrText>
             </w:r>
             <w:r>
               <w:rPr>
@@ -402,7 +402,7 @@
               <w:lang w:eastAsia="tr-TR"/>
             </w:rPr>
           </w:pPr>
-          <w:hyperlink w:anchor="_Toc37001713" w:history="1">
+          <w:hyperlink w:anchor="_Toc37003450" w:history="1">
             <w:r>
               <w:rPr>
                 <w:rStyle w:val="Kpr"/>
@@ -429,7 +429,7 @@
                 <w:noProof/>
                 <w:webHidden/>
               </w:rPr>
-              <w:instrText xml:space="preserve"> PAGEREF _Toc37001713 \h </w:instrText>
+              <w:instrText xml:space="preserve"> PAGEREF _Toc37003450 \h </w:instrText>
             </w:r>
             <w:r>
               <w:rPr>
@@ -472,7 +472,7 @@
               <w:lang w:eastAsia="tr-TR"/>
             </w:rPr>
           </w:pPr>
-          <w:hyperlink w:anchor="_Toc37001714" w:history="1">
+          <w:hyperlink w:anchor="_Toc37003451" w:history="1">
             <w:r>
               <w:rPr>
                 <w:rStyle w:val="Kpr"/>
@@ -499,7 +499,287 @@
                 <w:noProof/>
                 <w:webHidden/>
               </w:rPr>
-              <w:instrText xml:space="preserve"> PAGEREF _Toc37001714 \h </w:instrText>
+              <w:instrText xml:space="preserve"> PAGEREF _Toc37003451 \h </w:instrText>
+            </w:r>
+            <w:r>
+              <w:rPr>
+                <w:noProof/>
+                <w:webHidden/>
+              </w:rPr>
+            </w:r>
+            <w:r>
+              <w:rPr>
+                <w:noProof/>
+                <w:webHidden/>
+              </w:rPr>
+              <w:fldChar w:fldCharType="separate"/>
+            </w:r>
+            <w:r>
+              <w:rPr>
+                <w:noProof/>
+                <w:webHidden/>
+              </w:rPr>
+              <w:t>6</w:t>
+            </w:r>
+            <w:r>
+              <w:rPr>
+                <w:noProof/>
+                <w:webHidden/>
+              </w:rPr>
+              <w:fldChar w:fldCharType="end"/>
+            </w:r>
+          </w:hyperlink>
+        </w:p>
+        <w:p>
+          <w:pPr>
+            <w:pStyle w:val="T4"/>
+            <w:tabs>
+              <w:tab w:val="right" w:leader="dot" w:pos="9060"/>
+            </w:tabs>
+            <w:rPr>
+              <w:rFonts w:eastAsiaTheme="minorEastAsia"/>
+              <w:noProof/>
+              <w:lang w:eastAsia="tr-TR"/>
+            </w:rPr>
+          </w:pPr>
+          <w:hyperlink w:anchor="_Toc37003452" w:history="1">
+            <w:r>
+              <w:rPr>
+                <w:rStyle w:val="Kpr"/>
+                <w:noProof/>
+              </w:rPr>
+              <w:t>Integer</w:t>
+            </w:r>
+            <w:r>
+              <w:rPr>
+                <w:noProof/>
+                <w:webHidden/>
+              </w:rPr>
+              <w:tab/>
+            </w:r>
+            <w:r>
+              <w:rPr>
+                <w:noProof/>
+                <w:webHidden/>
+              </w:rPr>
+              <w:fldChar w:fldCharType="begin"/>
+            </w:r>
+            <w:r>
+              <w:rPr>
+                <w:noProof/>
+                <w:webHidden/>
+              </w:rPr>
+              <w:instrText xml:space="preserve"> PAGEREF _Toc37003452 \h </w:instrText>
+            </w:r>
+            <w:r>
+              <w:rPr>
+                <w:noProof/>
+                <w:webHidden/>
+              </w:rPr>
+            </w:r>
+            <w:r>
+              <w:rPr>
+                <w:noProof/>
+                <w:webHidden/>
+              </w:rPr>
+              <w:fldChar w:fldCharType="separate"/>
+            </w:r>
+            <w:r>
+              <w:rPr>
+                <w:noProof/>
+                <w:webHidden/>
+              </w:rPr>
+              <w:t>6</w:t>
+            </w:r>
+            <w:r>
+              <w:rPr>
+                <w:noProof/>
+                <w:webHidden/>
+              </w:rPr>
+              <w:fldChar w:fldCharType="end"/>
+            </w:r>
+          </w:hyperlink>
+        </w:p>
+        <w:p>
+          <w:pPr>
+            <w:pStyle w:val="T4"/>
+            <w:tabs>
+              <w:tab w:val="right" w:leader="dot" w:pos="9060"/>
+            </w:tabs>
+            <w:rPr>
+              <w:rFonts w:eastAsiaTheme="minorEastAsia"/>
+              <w:noProof/>
+              <w:lang w:eastAsia="tr-TR"/>
+            </w:rPr>
+          </w:pPr>
+          <w:hyperlink w:anchor="_Toc37003453" w:history="1">
+            <w:r>
+              <w:rPr>
+                <w:rStyle w:val="Kpr"/>
+                <w:noProof/>
+              </w:rPr>
+              <w:t>Float</w:t>
+            </w:r>
+            <w:r>
+              <w:rPr>
+                <w:noProof/>
+                <w:webHidden/>
+              </w:rPr>
+              <w:tab/>
+            </w:r>
+            <w:r>
+              <w:rPr>
+                <w:noProof/>
+                <w:webHidden/>
+              </w:rPr>
+              <w:fldChar w:fldCharType="begin"/>
+            </w:r>
+            <w:r>
+              <w:rPr>
+                <w:noProof/>
+                <w:webHidden/>
+              </w:rPr>
+              <w:instrText xml:space="preserve"> PAGEREF _Toc37003453 \h </w:instrText>
+            </w:r>
+            <w:r>
+              <w:rPr>
+                <w:noProof/>
+                <w:webHidden/>
+              </w:rPr>
+            </w:r>
+            <w:r>
+              <w:rPr>
+                <w:noProof/>
+                <w:webHidden/>
+              </w:rPr>
+              <w:fldChar w:fldCharType="separate"/>
+            </w:r>
+            <w:r>
+              <w:rPr>
+                <w:noProof/>
+                <w:webHidden/>
+              </w:rPr>
+              <w:t>6</w:t>
+            </w:r>
+            <w:r>
+              <w:rPr>
+                <w:noProof/>
+                <w:webHidden/>
+              </w:rPr>
+              <w:fldChar w:fldCharType="end"/>
+            </w:r>
+          </w:hyperlink>
+        </w:p>
+        <w:p>
+          <w:pPr>
+            <w:pStyle w:val="T4"/>
+            <w:tabs>
+              <w:tab w:val="right" w:leader="dot" w:pos="9060"/>
+            </w:tabs>
+            <w:rPr>
+              <w:rFonts w:eastAsiaTheme="minorEastAsia"/>
+              <w:noProof/>
+              <w:lang w:eastAsia="tr-TR"/>
+            </w:rPr>
+          </w:pPr>
+          <w:hyperlink w:anchor="_Toc37003454" w:history="1">
+            <w:r>
+              <w:rPr>
+                <w:rStyle w:val="Kpr"/>
+                <w:noProof/>
+              </w:rPr>
+              <w:t>String</w:t>
+            </w:r>
+            <w:r>
+              <w:rPr>
+                <w:noProof/>
+                <w:webHidden/>
+              </w:rPr>
+              <w:tab/>
+            </w:r>
+            <w:r>
+              <w:rPr>
+                <w:noProof/>
+                <w:webHidden/>
+              </w:rPr>
+              <w:fldChar w:fldCharType="begin"/>
+            </w:r>
+            <w:r>
+              <w:rPr>
+                <w:noProof/>
+                <w:webHidden/>
+              </w:rPr>
+              <w:instrText xml:space="preserve"> PAGEREF _Toc37003454 \h </w:instrText>
+            </w:r>
+            <w:r>
+              <w:rPr>
+                <w:noProof/>
+                <w:webHidden/>
+              </w:rPr>
+            </w:r>
+            <w:r>
+              <w:rPr>
+                <w:noProof/>
+                <w:webHidden/>
+              </w:rPr>
+              <w:fldChar w:fldCharType="separate"/>
+            </w:r>
+            <w:r>
+              <w:rPr>
+                <w:noProof/>
+                <w:webHidden/>
+              </w:rPr>
+              <w:t>6</w:t>
+            </w:r>
+            <w:r>
+              <w:rPr>
+                <w:noProof/>
+                <w:webHidden/>
+              </w:rPr>
+              <w:fldChar w:fldCharType="end"/>
+            </w:r>
+          </w:hyperlink>
+        </w:p>
+        <w:p>
+          <w:pPr>
+            <w:pStyle w:val="T4"/>
+            <w:tabs>
+              <w:tab w:val="right" w:leader="dot" w:pos="9060"/>
+            </w:tabs>
+            <w:rPr>
+              <w:rFonts w:eastAsiaTheme="minorEastAsia"/>
+              <w:noProof/>
+              <w:lang w:eastAsia="tr-TR"/>
+            </w:rPr>
+          </w:pPr>
+          <w:hyperlink w:anchor="_Toc37003455" w:history="1">
+            <w:r>
+              <w:rPr>
+                <w:rStyle w:val="Kpr"/>
+                <w:noProof/>
+              </w:rPr>
+              <w:t>Type</w:t>
+            </w:r>
+            <w:r>
+              <w:rPr>
+                <w:noProof/>
+                <w:webHidden/>
+              </w:rPr>
+              <w:tab/>
+            </w:r>
+            <w:r>
+              <w:rPr>
+                <w:noProof/>
+                <w:webHidden/>
+              </w:rPr>
+              <w:fldChar w:fldCharType="begin"/>
+            </w:r>
+            <w:r>
+              <w:rPr>
+                <w:noProof/>
+                <w:webHidden/>
+              </w:rPr>
+              <w:instrText xml:space="preserve"> PAGEREF _Toc37003455 \h </w:instrText>
             </w:r>
             <w:r>
               <w:rPr>
@@ -542,7 +822,7 @@
               <w:lang w:eastAsia="tr-TR"/>
             </w:rPr>
           </w:pPr>
-          <w:hyperlink w:anchor="_Toc37001715" w:history="1">
+          <w:hyperlink w:anchor="_Toc37003456" w:history="1">
             <w:r>
               <w:rPr>
                 <w:rStyle w:val="Kpr"/>
@@ -569,7 +849,7 @@
                 <w:noProof/>
                 <w:webHidden/>
               </w:rPr>
-              <w:instrText xml:space="preserve"> PAGEREF _Toc37001715 \h </w:instrText>
+              <w:instrText xml:space="preserve"> PAGEREF _Toc37003456 \h </w:instrText>
             </w:r>
             <w:r>
               <w:rPr>
@@ -590,6 +870,776 @@
                 <w:webHidden/>
               </w:rPr>
               <w:t>6</w:t>
+            </w:r>
+            <w:r>
+              <w:rPr>
+                <w:noProof/>
+                <w:webHidden/>
+              </w:rPr>
+              <w:fldChar w:fldCharType="end"/>
+            </w:r>
+          </w:hyperlink>
+        </w:p>
+        <w:p>
+          <w:pPr>
+            <w:pStyle w:val="T4"/>
+            <w:tabs>
+              <w:tab w:val="right" w:leader="dot" w:pos="9060"/>
+            </w:tabs>
+            <w:rPr>
+              <w:rFonts w:eastAsiaTheme="minorEastAsia"/>
+              <w:noProof/>
+              <w:lang w:eastAsia="tr-TR"/>
+            </w:rPr>
+          </w:pPr>
+          <w:hyperlink w:anchor="_Toc37003457" w:history="1">
+            <w:r>
+              <w:rPr>
+                <w:rStyle w:val="Kpr"/>
+                <w:noProof/>
+              </w:rPr>
+              <w:t>len()</w:t>
+            </w:r>
+            <w:r>
+              <w:rPr>
+                <w:noProof/>
+                <w:webHidden/>
+              </w:rPr>
+              <w:tab/>
+            </w:r>
+            <w:r>
+              <w:rPr>
+                <w:noProof/>
+                <w:webHidden/>
+              </w:rPr>
+              <w:fldChar w:fldCharType="begin"/>
+            </w:r>
+            <w:r>
+              <w:rPr>
+                <w:noProof/>
+                <w:webHidden/>
+              </w:rPr>
+              <w:instrText xml:space="preserve"> PAGEREF _Toc37003457 \h </w:instrText>
+            </w:r>
+            <w:r>
+              <w:rPr>
+                <w:noProof/>
+                <w:webHidden/>
+              </w:rPr>
+            </w:r>
+            <w:r>
+              <w:rPr>
+                <w:noProof/>
+                <w:webHidden/>
+              </w:rPr>
+              <w:fldChar w:fldCharType="separate"/>
+            </w:r>
+            <w:r>
+              <w:rPr>
+                <w:noProof/>
+                <w:webHidden/>
+              </w:rPr>
+              <w:t>6</w:t>
+            </w:r>
+            <w:r>
+              <w:rPr>
+                <w:noProof/>
+                <w:webHidden/>
+              </w:rPr>
+              <w:fldChar w:fldCharType="end"/>
+            </w:r>
+          </w:hyperlink>
+        </w:p>
+        <w:p>
+          <w:pPr>
+            <w:pStyle w:val="T4"/>
+            <w:tabs>
+              <w:tab w:val="right" w:leader="dot" w:pos="9060"/>
+            </w:tabs>
+            <w:rPr>
+              <w:rFonts w:eastAsiaTheme="minorEastAsia"/>
+              <w:noProof/>
+              <w:lang w:eastAsia="tr-TR"/>
+            </w:rPr>
+          </w:pPr>
+          <w:hyperlink w:anchor="_Toc37003458" w:history="1">
+            <w:r>
+              <w:rPr>
+                <w:rStyle w:val="Kpr"/>
+                <w:noProof/>
+              </w:rPr>
+              <w:t>upper() &amp; lower()</w:t>
+            </w:r>
+            <w:r>
+              <w:rPr>
+                <w:noProof/>
+                <w:webHidden/>
+              </w:rPr>
+              <w:tab/>
+            </w:r>
+            <w:r>
+              <w:rPr>
+                <w:noProof/>
+                <w:webHidden/>
+              </w:rPr>
+              <w:fldChar w:fldCharType="begin"/>
+            </w:r>
+            <w:r>
+              <w:rPr>
+                <w:noProof/>
+                <w:webHidden/>
+              </w:rPr>
+              <w:instrText xml:space="preserve"> PAGEREF _Toc37003458 \h </w:instrText>
+            </w:r>
+            <w:r>
+              <w:rPr>
+                <w:noProof/>
+                <w:webHidden/>
+              </w:rPr>
+            </w:r>
+            <w:r>
+              <w:rPr>
+                <w:noProof/>
+                <w:webHidden/>
+              </w:rPr>
+              <w:fldChar w:fldCharType="separate"/>
+            </w:r>
+            <w:r>
+              <w:rPr>
+                <w:noProof/>
+                <w:webHidden/>
+              </w:rPr>
+              <w:t>6</w:t>
+            </w:r>
+            <w:r>
+              <w:rPr>
+                <w:noProof/>
+                <w:webHidden/>
+              </w:rPr>
+              <w:fldChar w:fldCharType="end"/>
+            </w:r>
+          </w:hyperlink>
+        </w:p>
+        <w:p>
+          <w:pPr>
+            <w:pStyle w:val="T4"/>
+            <w:tabs>
+              <w:tab w:val="right" w:leader="dot" w:pos="9060"/>
+            </w:tabs>
+            <w:rPr>
+              <w:rFonts w:eastAsiaTheme="minorEastAsia"/>
+              <w:noProof/>
+              <w:lang w:eastAsia="tr-TR"/>
+            </w:rPr>
+          </w:pPr>
+          <w:hyperlink w:anchor="_Toc37003459" w:history="1">
+            <w:r>
+              <w:rPr>
+                <w:rStyle w:val="Kpr"/>
+                <w:noProof/>
+              </w:rPr>
+              <w:t>isupper() &amp; islower()</w:t>
+            </w:r>
+            <w:r>
+              <w:rPr>
+                <w:noProof/>
+                <w:webHidden/>
+              </w:rPr>
+              <w:tab/>
+            </w:r>
+            <w:r>
+              <w:rPr>
+                <w:noProof/>
+                <w:webHidden/>
+              </w:rPr>
+              <w:fldChar w:fldCharType="begin"/>
+            </w:r>
+            <w:r>
+              <w:rPr>
+                <w:noProof/>
+                <w:webHidden/>
+              </w:rPr>
+              <w:instrText xml:space="preserve"> PAGEREF _Toc37003459 \h </w:instrText>
+            </w:r>
+            <w:r>
+              <w:rPr>
+                <w:noProof/>
+                <w:webHidden/>
+              </w:rPr>
+            </w:r>
+            <w:r>
+              <w:rPr>
+                <w:noProof/>
+                <w:webHidden/>
+              </w:rPr>
+              <w:fldChar w:fldCharType="separate"/>
+            </w:r>
+            <w:r>
+              <w:rPr>
+                <w:noProof/>
+                <w:webHidden/>
+              </w:rPr>
+              <w:t>7</w:t>
+            </w:r>
+            <w:r>
+              <w:rPr>
+                <w:noProof/>
+                <w:webHidden/>
+              </w:rPr>
+              <w:fldChar w:fldCharType="end"/>
+            </w:r>
+          </w:hyperlink>
+        </w:p>
+        <w:p>
+          <w:pPr>
+            <w:pStyle w:val="T4"/>
+            <w:tabs>
+              <w:tab w:val="right" w:leader="dot" w:pos="9060"/>
+            </w:tabs>
+            <w:rPr>
+              <w:rFonts w:eastAsiaTheme="minorEastAsia"/>
+              <w:noProof/>
+              <w:lang w:eastAsia="tr-TR"/>
+            </w:rPr>
+          </w:pPr>
+          <w:hyperlink w:anchor="_Toc37003460" w:history="1">
+            <w:r>
+              <w:rPr>
+                <w:rStyle w:val="Kpr"/>
+                <w:noProof/>
+              </w:rPr>
+              <w:t>replace()</w:t>
+            </w:r>
+            <w:r>
+              <w:rPr>
+                <w:noProof/>
+                <w:webHidden/>
+              </w:rPr>
+              <w:tab/>
+            </w:r>
+            <w:r>
+              <w:rPr>
+                <w:noProof/>
+                <w:webHidden/>
+              </w:rPr>
+              <w:fldChar w:fldCharType="begin"/>
+            </w:r>
+            <w:r>
+              <w:rPr>
+                <w:noProof/>
+                <w:webHidden/>
+              </w:rPr>
+              <w:instrText xml:space="preserve"> PAGEREF _Toc37003460 \h </w:instrText>
+            </w:r>
+            <w:r>
+              <w:rPr>
+                <w:noProof/>
+                <w:webHidden/>
+              </w:rPr>
+            </w:r>
+            <w:r>
+              <w:rPr>
+                <w:noProof/>
+                <w:webHidden/>
+              </w:rPr>
+              <w:fldChar w:fldCharType="separate"/>
+            </w:r>
+            <w:r>
+              <w:rPr>
+                <w:noProof/>
+                <w:webHidden/>
+              </w:rPr>
+              <w:t>7</w:t>
+            </w:r>
+            <w:r>
+              <w:rPr>
+                <w:noProof/>
+                <w:webHidden/>
+              </w:rPr>
+              <w:fldChar w:fldCharType="end"/>
+            </w:r>
+          </w:hyperlink>
+        </w:p>
+        <w:p>
+          <w:pPr>
+            <w:pStyle w:val="T4"/>
+            <w:tabs>
+              <w:tab w:val="right" w:leader="dot" w:pos="9060"/>
+            </w:tabs>
+            <w:rPr>
+              <w:rFonts w:eastAsiaTheme="minorEastAsia"/>
+              <w:noProof/>
+              <w:lang w:eastAsia="tr-TR"/>
+            </w:rPr>
+          </w:pPr>
+          <w:hyperlink w:anchor="_Toc37003461" w:history="1">
+            <w:r>
+              <w:rPr>
+                <w:rStyle w:val="Kpr"/>
+                <w:noProof/>
+              </w:rPr>
+              <w:t>strip()</w:t>
+            </w:r>
+            <w:r>
+              <w:rPr>
+                <w:noProof/>
+                <w:webHidden/>
+              </w:rPr>
+              <w:tab/>
+            </w:r>
+            <w:r>
+              <w:rPr>
+                <w:noProof/>
+                <w:webHidden/>
+              </w:rPr>
+              <w:fldChar w:fldCharType="begin"/>
+            </w:r>
+            <w:r>
+              <w:rPr>
+                <w:noProof/>
+                <w:webHidden/>
+              </w:rPr>
+              <w:instrText xml:space="preserve"> PAGEREF _Toc37003461 \h </w:instrText>
+            </w:r>
+            <w:r>
+              <w:rPr>
+                <w:noProof/>
+                <w:webHidden/>
+              </w:rPr>
+            </w:r>
+            <w:r>
+              <w:rPr>
+                <w:noProof/>
+                <w:webHidden/>
+              </w:rPr>
+              <w:fldChar w:fldCharType="separate"/>
+            </w:r>
+            <w:r>
+              <w:rPr>
+                <w:noProof/>
+                <w:webHidden/>
+              </w:rPr>
+              <w:t>7</w:t>
+            </w:r>
+            <w:r>
+              <w:rPr>
+                <w:noProof/>
+                <w:webHidden/>
+              </w:rPr>
+              <w:fldChar w:fldCharType="end"/>
+            </w:r>
+          </w:hyperlink>
+        </w:p>
+        <w:p>
+          <w:pPr>
+            <w:pStyle w:val="T4"/>
+            <w:tabs>
+              <w:tab w:val="right" w:leader="dot" w:pos="9060"/>
+            </w:tabs>
+            <w:rPr>
+              <w:rFonts w:eastAsiaTheme="minorEastAsia"/>
+              <w:noProof/>
+              <w:lang w:eastAsia="tr-TR"/>
+            </w:rPr>
+          </w:pPr>
+          <w:hyperlink w:anchor="_Toc37003462" w:history="1">
+            <w:r>
+              <w:rPr>
+                <w:rStyle w:val="Kpr"/>
+                <w:noProof/>
+              </w:rPr>
+              <w:t>dir()</w:t>
+            </w:r>
+            <w:r>
+              <w:rPr>
+                <w:noProof/>
+                <w:webHidden/>
+              </w:rPr>
+              <w:tab/>
+            </w:r>
+            <w:r>
+              <w:rPr>
+                <w:noProof/>
+                <w:webHidden/>
+              </w:rPr>
+              <w:fldChar w:fldCharType="begin"/>
+            </w:r>
+            <w:r>
+              <w:rPr>
+                <w:noProof/>
+                <w:webHidden/>
+              </w:rPr>
+              <w:instrText xml:space="preserve"> PAGEREF _Toc37003462 \h </w:instrText>
+            </w:r>
+            <w:r>
+              <w:rPr>
+                <w:noProof/>
+                <w:webHidden/>
+              </w:rPr>
+            </w:r>
+            <w:r>
+              <w:rPr>
+                <w:noProof/>
+                <w:webHidden/>
+              </w:rPr>
+              <w:fldChar w:fldCharType="separate"/>
+            </w:r>
+            <w:r>
+              <w:rPr>
+                <w:noProof/>
+                <w:webHidden/>
+              </w:rPr>
+              <w:t>7</w:t>
+            </w:r>
+            <w:r>
+              <w:rPr>
+                <w:noProof/>
+                <w:webHidden/>
+              </w:rPr>
+              <w:fldChar w:fldCharType="end"/>
+            </w:r>
+          </w:hyperlink>
+        </w:p>
+        <w:p>
+          <w:pPr>
+            <w:pStyle w:val="T4"/>
+            <w:tabs>
+              <w:tab w:val="right" w:leader="dot" w:pos="9060"/>
+            </w:tabs>
+            <w:rPr>
+              <w:rFonts w:eastAsiaTheme="minorEastAsia"/>
+              <w:noProof/>
+              <w:lang w:eastAsia="tr-TR"/>
+            </w:rPr>
+          </w:pPr>
+          <w:hyperlink w:anchor="_Toc37003463" w:history="1">
+            <w:r>
+              <w:rPr>
+                <w:rStyle w:val="Kpr"/>
+                <w:noProof/>
+              </w:rPr>
+              <w:t>capitalize()</w:t>
+            </w:r>
+            <w:r>
+              <w:rPr>
+                <w:noProof/>
+                <w:webHidden/>
+              </w:rPr>
+              <w:tab/>
+            </w:r>
+            <w:r>
+              <w:rPr>
+                <w:noProof/>
+                <w:webHidden/>
+              </w:rPr>
+              <w:fldChar w:fldCharType="begin"/>
+            </w:r>
+            <w:r>
+              <w:rPr>
+                <w:noProof/>
+                <w:webHidden/>
+              </w:rPr>
+              <w:instrText xml:space="preserve"> PAGEREF _Toc37003463 \h </w:instrText>
+            </w:r>
+            <w:r>
+              <w:rPr>
+                <w:noProof/>
+                <w:webHidden/>
+              </w:rPr>
+            </w:r>
+            <w:r>
+              <w:rPr>
+                <w:noProof/>
+                <w:webHidden/>
+              </w:rPr>
+              <w:fldChar w:fldCharType="separate"/>
+            </w:r>
+            <w:r>
+              <w:rPr>
+                <w:noProof/>
+                <w:webHidden/>
+              </w:rPr>
+              <w:t>7</w:t>
+            </w:r>
+            <w:r>
+              <w:rPr>
+                <w:noProof/>
+                <w:webHidden/>
+              </w:rPr>
+              <w:fldChar w:fldCharType="end"/>
+            </w:r>
+          </w:hyperlink>
+        </w:p>
+        <w:p>
+          <w:pPr>
+            <w:pStyle w:val="T4"/>
+            <w:tabs>
+              <w:tab w:val="right" w:leader="dot" w:pos="9060"/>
+            </w:tabs>
+            <w:rPr>
+              <w:rFonts w:eastAsiaTheme="minorEastAsia"/>
+              <w:noProof/>
+              <w:lang w:eastAsia="tr-TR"/>
+            </w:rPr>
+          </w:pPr>
+          <w:hyperlink w:anchor="_Toc37003464" w:history="1">
+            <w:r>
+              <w:rPr>
+                <w:rStyle w:val="Kpr"/>
+                <w:noProof/>
+              </w:rPr>
+              <w:t>title()</w:t>
+            </w:r>
+            <w:r>
+              <w:rPr>
+                <w:noProof/>
+                <w:webHidden/>
+              </w:rPr>
+              <w:tab/>
+            </w:r>
+            <w:r>
+              <w:rPr>
+                <w:noProof/>
+                <w:webHidden/>
+              </w:rPr>
+              <w:fldChar w:fldCharType="begin"/>
+            </w:r>
+            <w:r>
+              <w:rPr>
+                <w:noProof/>
+                <w:webHidden/>
+              </w:rPr>
+              <w:instrText xml:space="preserve"> PAGEREF _Toc37003464 \h </w:instrText>
+            </w:r>
+            <w:r>
+              <w:rPr>
+                <w:noProof/>
+                <w:webHidden/>
+              </w:rPr>
+            </w:r>
+            <w:r>
+              <w:rPr>
+                <w:noProof/>
+                <w:webHidden/>
+              </w:rPr>
+              <w:fldChar w:fldCharType="separate"/>
+            </w:r>
+            <w:r>
+              <w:rPr>
+                <w:noProof/>
+                <w:webHidden/>
+              </w:rPr>
+              <w:t>7</w:t>
+            </w:r>
+            <w:r>
+              <w:rPr>
+                <w:noProof/>
+                <w:webHidden/>
+              </w:rPr>
+              <w:fldChar w:fldCharType="end"/>
+            </w:r>
+          </w:hyperlink>
+        </w:p>
+        <w:p>
+          <w:pPr>
+            <w:pStyle w:val="T4"/>
+            <w:tabs>
+              <w:tab w:val="right" w:leader="dot" w:pos="9060"/>
+            </w:tabs>
+            <w:rPr>
+              <w:rFonts w:eastAsiaTheme="minorEastAsia"/>
+              <w:noProof/>
+              <w:lang w:eastAsia="tr-TR"/>
+            </w:rPr>
+          </w:pPr>
+          <w:hyperlink w:anchor="_Toc37003465" w:history="1">
+            <w:r>
+              <w:rPr>
+                <w:rStyle w:val="Kpr"/>
+                <w:noProof/>
+              </w:rPr>
+              <w:t>Substring</w:t>
+            </w:r>
+            <w:r>
+              <w:rPr>
+                <w:noProof/>
+                <w:webHidden/>
+              </w:rPr>
+              <w:tab/>
+            </w:r>
+            <w:r>
+              <w:rPr>
+                <w:noProof/>
+                <w:webHidden/>
+              </w:rPr>
+              <w:fldChar w:fldCharType="begin"/>
+            </w:r>
+            <w:r>
+              <w:rPr>
+                <w:noProof/>
+                <w:webHidden/>
+              </w:rPr>
+              <w:instrText xml:space="preserve"> PAGEREF _Toc37003465 \h </w:instrText>
+            </w:r>
+            <w:r>
+              <w:rPr>
+                <w:noProof/>
+                <w:webHidden/>
+              </w:rPr>
+            </w:r>
+            <w:r>
+              <w:rPr>
+                <w:noProof/>
+                <w:webHidden/>
+              </w:rPr>
+              <w:fldChar w:fldCharType="separate"/>
+            </w:r>
+            <w:r>
+              <w:rPr>
+                <w:noProof/>
+                <w:webHidden/>
+              </w:rPr>
+              <w:t>7</w:t>
+            </w:r>
+            <w:r>
+              <w:rPr>
+                <w:noProof/>
+                <w:webHidden/>
+              </w:rPr>
+              <w:fldChar w:fldCharType="end"/>
+            </w:r>
+          </w:hyperlink>
+        </w:p>
+        <w:p>
+          <w:pPr>
+            <w:pStyle w:val="T4"/>
+            <w:tabs>
+              <w:tab w:val="right" w:leader="dot" w:pos="9060"/>
+            </w:tabs>
+            <w:rPr>
+              <w:rFonts w:eastAsiaTheme="minorEastAsia"/>
+              <w:noProof/>
+              <w:lang w:eastAsia="tr-TR"/>
+            </w:rPr>
+          </w:pPr>
+          <w:hyperlink w:anchor="_Toc37003466" w:history="1">
+            <w:r>
+              <w:rPr>
+                <w:rStyle w:val="Kpr"/>
+                <w:noProof/>
+              </w:rPr>
+              <w:t>Type Dönüşümleri</w:t>
+            </w:r>
+            <w:r>
+              <w:rPr>
+                <w:noProof/>
+                <w:webHidden/>
+              </w:rPr>
+              <w:tab/>
+            </w:r>
+            <w:r>
+              <w:rPr>
+                <w:noProof/>
+                <w:webHidden/>
+              </w:rPr>
+              <w:fldChar w:fldCharType="begin"/>
+            </w:r>
+            <w:r>
+              <w:rPr>
+                <w:noProof/>
+                <w:webHidden/>
+              </w:rPr>
+              <w:instrText xml:space="preserve"> PAGEREF _Toc37003466 \h </w:instrText>
+            </w:r>
+            <w:r>
+              <w:rPr>
+                <w:noProof/>
+                <w:webHidden/>
+              </w:rPr>
+            </w:r>
+            <w:r>
+              <w:rPr>
+                <w:noProof/>
+                <w:webHidden/>
+              </w:rPr>
+              <w:fldChar w:fldCharType="separate"/>
+            </w:r>
+            <w:r>
+              <w:rPr>
+                <w:noProof/>
+                <w:webHidden/>
+              </w:rPr>
+              <w:t>8</w:t>
+            </w:r>
+            <w:r>
+              <w:rPr>
+                <w:noProof/>
+                <w:webHidden/>
+              </w:rPr>
+              <w:fldChar w:fldCharType="end"/>
+            </w:r>
+          </w:hyperlink>
+        </w:p>
+        <w:p>
+          <w:pPr>
+            <w:pStyle w:val="T4"/>
+            <w:tabs>
+              <w:tab w:val="right" w:leader="dot" w:pos="9060"/>
+            </w:tabs>
+            <w:rPr>
+              <w:rFonts w:eastAsiaTheme="minorEastAsia"/>
+              <w:noProof/>
+              <w:lang w:eastAsia="tr-TR"/>
+            </w:rPr>
+          </w:pPr>
+          <w:hyperlink w:anchor="_Toc37003467" w:history="1">
+            <w:r>
+              <w:rPr>
+                <w:rStyle w:val="Kpr"/>
+                <w:noProof/>
+              </w:rPr>
+              <w:t>print() fonksiyonu</w:t>
+            </w:r>
+            <w:r>
+              <w:rPr>
+                <w:noProof/>
+                <w:webHidden/>
+              </w:rPr>
+              <w:tab/>
+            </w:r>
+            <w:r>
+              <w:rPr>
+                <w:noProof/>
+                <w:webHidden/>
+              </w:rPr>
+              <w:fldChar w:fldCharType="begin"/>
+            </w:r>
+            <w:r>
+              <w:rPr>
+                <w:noProof/>
+                <w:webHidden/>
+              </w:rPr>
+              <w:instrText xml:space="preserve"> PAGEREF _Toc37003467 \h </w:instrText>
+            </w:r>
+            <w:r>
+              <w:rPr>
+                <w:noProof/>
+                <w:webHidden/>
+              </w:rPr>
+            </w:r>
+            <w:r>
+              <w:rPr>
+                <w:noProof/>
+                <w:webHidden/>
+              </w:rPr>
+              <w:fldChar w:fldCharType="separate"/>
+            </w:r>
+            <w:r>
+              <w:rPr>
+                <w:noProof/>
+                <w:webHidden/>
+              </w:rPr>
+              <w:t>8</w:t>
             </w:r>
             <w:r>
               <w:rPr>
@@ -612,7 +1662,7 @@
               <w:lang w:eastAsia="tr-TR"/>
             </w:rPr>
           </w:pPr>
-          <w:hyperlink w:anchor="_Toc37001716" w:history="1">
+          <w:hyperlink w:anchor="_Toc37003468" w:history="1">
             <w:r>
               <w:rPr>
                 <w:rStyle w:val="Kpr"/>
@@ -639,7 +1689,7 @@
                 <w:noProof/>
                 <w:webHidden/>
               </w:rPr>
-              <w:instrText xml:space="preserve"> PAGEREF _Toc37001716 \h </w:instrText>
+              <w:instrText xml:space="preserve"> PAGEREF _Toc37003468 \h </w:instrText>
             </w:r>
             <w:r>
               <w:rPr>
@@ -682,7 +1732,7 @@
               <w:lang w:eastAsia="tr-TR"/>
             </w:rPr>
           </w:pPr>
-          <w:hyperlink w:anchor="_Toc37001717" w:history="1">
+          <w:hyperlink w:anchor="_Toc37003469" w:history="1">
             <w:r>
               <w:rPr>
                 <w:rStyle w:val="Kpr"/>
@@ -709,7 +1759,7 @@
                 <w:noProof/>
                 <w:webHidden/>
               </w:rPr>
-              <w:instrText xml:space="preserve"> PAGEREF _Toc37001717 \h </w:instrText>
+              <w:instrText xml:space="preserve"> PAGEREF _Toc37003469 \h </w:instrText>
             </w:r>
             <w:r>
               <w:rPr>
@@ -747,10 +1797,12 @@
               <w:tab w:val="right" w:leader="dot" w:pos="9060"/>
             </w:tabs>
             <w:rPr>
+              <w:rFonts w:eastAsiaTheme="minorEastAsia"/>
               <w:noProof/>
+              <w:lang w:eastAsia="tr-TR"/>
             </w:rPr>
           </w:pPr>
-          <w:hyperlink w:anchor="_Toc37001718" w:history="1">
+          <w:hyperlink w:anchor="_Toc37003470" w:history="1">
             <w:r>
               <w:rPr>
                 <w:rStyle w:val="Kpr"/>
@@ -777,7 +1829,7 @@
                 <w:noProof/>
                 <w:webHidden/>
               </w:rPr>
-              <w:instrText xml:space="preserve"> PAGEREF _Toc37001718 \h </w:instrText>
+              <w:instrText xml:space="preserve"> PAGEREF _Toc37003470 \h </w:instrText>
             </w:r>
             <w:r>
               <w:rPr>
@@ -815,10 +1867,12 @@
               <w:tab w:val="right" w:leader="dot" w:pos="9060"/>
             </w:tabs>
             <w:rPr>
+              <w:rFonts w:eastAsiaTheme="minorEastAsia"/>
               <w:noProof/>
+              <w:lang w:eastAsia="tr-TR"/>
             </w:rPr>
           </w:pPr>
-          <w:hyperlink w:anchor="_Toc37001719" w:history="1">
+          <w:hyperlink w:anchor="_Toc37003471" w:history="1">
             <w:r>
               <w:rPr>
                 <w:rStyle w:val="Kpr"/>
@@ -845,7 +1899,7 @@
                 <w:noProof/>
                 <w:webHidden/>
               </w:rPr>
-              <w:instrText xml:space="preserve"> PAGEREF _Toc37001719 \h </w:instrText>
+              <w:instrText xml:space="preserve"> PAGEREF _Toc37003471 \h </w:instrText>
             </w:r>
             <w:r>
               <w:rPr>
@@ -883,10 +1937,12 @@
               <w:tab w:val="right" w:leader="dot" w:pos="9060"/>
             </w:tabs>
             <w:rPr>
+              <w:rFonts w:eastAsiaTheme="minorEastAsia"/>
               <w:noProof/>
+              <w:lang w:eastAsia="tr-TR"/>
             </w:rPr>
           </w:pPr>
-          <w:hyperlink w:anchor="_Toc37001720" w:history="1">
+          <w:hyperlink w:anchor="_Toc37003472" w:history="1">
             <w:r>
               <w:rPr>
                 <w:rStyle w:val="Kpr"/>
@@ -913,7 +1969,7 @@
                 <w:noProof/>
                 <w:webHidden/>
               </w:rPr>
-              <w:instrText xml:space="preserve"> PAGEREF _Toc37001720 \h </w:instrText>
+              <w:instrText xml:space="preserve"> PAGEREF _Toc37003472 \h </w:instrText>
             </w:r>
             <w:r>
               <w:rPr>
@@ -951,10 +2007,12 @@
               <w:tab w:val="right" w:leader="dot" w:pos="9060"/>
             </w:tabs>
             <w:rPr>
+              <w:rFonts w:eastAsiaTheme="minorEastAsia"/>
               <w:noProof/>
+              <w:lang w:eastAsia="tr-TR"/>
             </w:rPr>
           </w:pPr>
-          <w:hyperlink w:anchor="_Toc37001721" w:history="1">
+          <w:hyperlink w:anchor="_Toc37003473" w:history="1">
             <w:r>
               <w:rPr>
                 <w:rStyle w:val="Kpr"/>
@@ -981,7 +2039,7 @@
                 <w:noProof/>
                 <w:webHidden/>
               </w:rPr>
-              <w:instrText xml:space="preserve"> PAGEREF _Toc37001721 \h </w:instrText>
+              <w:instrText xml:space="preserve"> PAGEREF _Toc37003473 \h </w:instrText>
             </w:r>
             <w:r>
               <w:rPr>
@@ -1019,10 +2077,12 @@
               <w:tab w:val="right" w:leader="dot" w:pos="9060"/>
             </w:tabs>
             <w:rPr>
+              <w:rFonts w:eastAsiaTheme="minorEastAsia"/>
               <w:noProof/>
+              <w:lang w:eastAsia="tr-TR"/>
             </w:rPr>
           </w:pPr>
-          <w:hyperlink w:anchor="_Toc37001722" w:history="1">
+          <w:hyperlink w:anchor="_Toc37003474" w:history="1">
             <w:r>
               <w:rPr>
                 <w:rStyle w:val="Kpr"/>
@@ -1049,7 +2109,7 @@
                 <w:noProof/>
                 <w:webHidden/>
               </w:rPr>
-              <w:instrText xml:space="preserve"> PAGEREF _Toc37001722 \h </w:instrText>
+              <w:instrText xml:space="preserve"> PAGEREF _Toc37003474 \h </w:instrText>
             </w:r>
             <w:r>
               <w:rPr>
@@ -1087,10 +2147,12 @@
               <w:tab w:val="right" w:leader="dot" w:pos="9060"/>
             </w:tabs>
             <w:rPr>
+              <w:rFonts w:eastAsiaTheme="minorEastAsia"/>
               <w:noProof/>
+              <w:lang w:eastAsia="tr-TR"/>
             </w:rPr>
           </w:pPr>
-          <w:hyperlink w:anchor="_Toc37001723" w:history="1">
+          <w:hyperlink w:anchor="_Toc37003475" w:history="1">
             <w:r>
               <w:rPr>
                 <w:rStyle w:val="Kpr"/>
@@ -1117,7 +2179,7 @@
                 <w:noProof/>
                 <w:webHidden/>
               </w:rPr>
-              <w:instrText xml:space="preserve"> PAGEREF _Toc37001723 \h </w:instrText>
+              <w:instrText xml:space="preserve"> PAGEREF _Toc37003475 \h </w:instrText>
             </w:r>
             <w:r>
               <w:rPr>
@@ -1155,30 +2217,18 @@
               <w:tab w:val="right" w:leader="dot" w:pos="9060"/>
             </w:tabs>
             <w:rPr>
+              <w:rFonts w:eastAsiaTheme="minorEastAsia"/>
               <w:noProof/>
+              <w:lang w:eastAsia="tr-TR"/>
             </w:rPr>
           </w:pPr>
-          <w:hyperlink w:anchor="_Toc37001724" w:history="1">
+          <w:hyperlink w:anchor="_Toc37003476" w:history="1">
             <w:r>
               <w:rPr>
                 <w:rStyle w:val="Kpr"/>
                 <w:noProof/>
               </w:rPr>
-              <w:t>ins</w:t>
-            </w:r>
-            <w:r>
-              <w:rPr>
-                <w:rStyle w:val="Kpr"/>
-                <w:noProof/>
-              </w:rPr>
-              <w:t>e</w:t>
-            </w:r>
-            <w:r>
-              <w:rPr>
-                <w:rStyle w:val="Kpr"/>
-                <w:noProof/>
-              </w:rPr>
-              <w:t>rt metodu =</w:t>
+              <w:t>insert metodu</w:t>
             </w:r>
             <w:r>
               <w:rPr>
@@ -1199,7 +2249,7 @@
                 <w:noProof/>
                 <w:webHidden/>
               </w:rPr>
-              <w:instrText xml:space="preserve"> PAGEREF _Toc37001724 \h </w:instrText>
+              <w:instrText xml:space="preserve"> PAGEREF _Toc37003476 \h </w:instrText>
             </w:r>
             <w:r>
               <w:rPr>
@@ -1237,10 +2287,12 @@
               <w:tab w:val="right" w:leader="dot" w:pos="9060"/>
             </w:tabs>
             <w:rPr>
+              <w:rFonts w:eastAsiaTheme="minorEastAsia"/>
               <w:noProof/>
+              <w:lang w:eastAsia="tr-TR"/>
             </w:rPr>
           </w:pPr>
-          <w:hyperlink w:anchor="_Toc37001725" w:history="1">
+          <w:hyperlink w:anchor="_Toc37003477" w:history="1">
             <w:r>
               <w:rPr>
                 <w:rStyle w:val="Kpr"/>
@@ -1267,7 +2319,7 @@
                 <w:noProof/>
                 <w:webHidden/>
               </w:rPr>
-              <w:instrText xml:space="preserve"> PAGEREF _Toc37001725 \h </w:instrText>
+              <w:instrText xml:space="preserve"> PAGEREF _Toc37003477 \h </w:instrText>
             </w:r>
             <w:r>
               <w:rPr>
@@ -1305,10 +2357,12 @@
               <w:tab w:val="right" w:leader="dot" w:pos="9060"/>
             </w:tabs>
             <w:rPr>
+              <w:rFonts w:eastAsiaTheme="minorEastAsia"/>
               <w:noProof/>
+              <w:lang w:eastAsia="tr-TR"/>
             </w:rPr>
           </w:pPr>
-          <w:hyperlink w:anchor="_Toc37001726" w:history="1">
+          <w:hyperlink w:anchor="_Toc37003478" w:history="1">
             <w:r>
               <w:rPr>
                 <w:rStyle w:val="Kpr"/>
@@ -1335,7 +2389,7 @@
                 <w:noProof/>
                 <w:webHidden/>
               </w:rPr>
-              <w:instrText xml:space="preserve"> PAGEREF _Toc37001726 \h </w:instrText>
+              <w:instrText xml:space="preserve"> PAGEREF _Toc37003478 \h </w:instrText>
             </w:r>
             <w:r>
               <w:rPr>
@@ -1373,10 +2427,12 @@
               <w:tab w:val="right" w:leader="dot" w:pos="9060"/>
             </w:tabs>
             <w:rPr>
+              <w:rFonts w:eastAsiaTheme="minorEastAsia"/>
               <w:noProof/>
+              <w:lang w:eastAsia="tr-TR"/>
             </w:rPr>
           </w:pPr>
-          <w:hyperlink w:anchor="_Toc37001727" w:history="1">
+          <w:hyperlink w:anchor="_Toc37003479" w:history="1">
             <w:r>
               <w:rPr>
                 <w:rStyle w:val="Kpr"/>
@@ -1403,7 +2459,7 @@
                 <w:noProof/>
                 <w:webHidden/>
               </w:rPr>
-              <w:instrText xml:space="preserve"> PAGEREF _Toc37001727 \h </w:instrText>
+              <w:instrText xml:space="preserve"> PAGEREF _Toc37003479 \h </w:instrText>
             </w:r>
             <w:r>
               <w:rPr>
@@ -1441,10 +2497,12 @@
               <w:tab w:val="right" w:leader="dot" w:pos="9060"/>
             </w:tabs>
             <w:rPr>
+              <w:rFonts w:eastAsiaTheme="minorEastAsia"/>
               <w:noProof/>
+              <w:lang w:eastAsia="tr-TR"/>
             </w:rPr>
           </w:pPr>
-          <w:hyperlink w:anchor="_Toc37001728" w:history="1">
+          <w:hyperlink w:anchor="_Toc37003480" w:history="1">
             <w:r>
               <w:rPr>
                 <w:rStyle w:val="Kpr"/>
@@ -1471,7 +2529,7 @@
                 <w:noProof/>
                 <w:webHidden/>
               </w:rPr>
-              <w:instrText xml:space="preserve"> PAGEREF _Toc37001728 \h </w:instrText>
+              <w:instrText xml:space="preserve"> PAGEREF _Toc37003480 \h </w:instrText>
             </w:r>
             <w:r>
               <w:rPr>
@@ -1509,10 +2567,12 @@
               <w:tab w:val="right" w:leader="dot" w:pos="9060"/>
             </w:tabs>
             <w:rPr>
+              <w:rFonts w:eastAsiaTheme="minorEastAsia"/>
               <w:noProof/>
+              <w:lang w:eastAsia="tr-TR"/>
             </w:rPr>
           </w:pPr>
-          <w:hyperlink w:anchor="_Toc37001729" w:history="1">
+          <w:hyperlink w:anchor="_Toc37003481" w:history="1">
             <w:r>
               <w:rPr>
                 <w:rStyle w:val="Kpr"/>
@@ -1539,7 +2599,7 @@
                 <w:noProof/>
                 <w:webHidden/>
               </w:rPr>
-              <w:instrText xml:space="preserve"> PAGEREF _Toc37001729 \h </w:instrText>
+              <w:instrText xml:space="preserve"> PAGEREF _Toc37003481 \h </w:instrText>
             </w:r>
             <w:r>
               <w:rPr>
@@ -1577,10 +2637,12 @@
               <w:tab w:val="right" w:leader="dot" w:pos="9060"/>
             </w:tabs>
             <w:rPr>
+              <w:rFonts w:eastAsiaTheme="minorEastAsia"/>
               <w:noProof/>
+              <w:lang w:eastAsia="tr-TR"/>
             </w:rPr>
           </w:pPr>
-          <w:hyperlink w:anchor="_Toc37001730" w:history="1">
+          <w:hyperlink w:anchor="_Toc37003482" w:history="1">
             <w:r>
               <w:rPr>
                 <w:rStyle w:val="Kpr"/>
@@ -1607,7 +2669,7 @@
                 <w:noProof/>
                 <w:webHidden/>
               </w:rPr>
-              <w:instrText xml:space="preserve"> PAGEREF _Toc37001730 \h </w:instrText>
+              <w:instrText xml:space="preserve"> PAGEREF _Toc37003482 \h </w:instrText>
             </w:r>
             <w:r>
               <w:rPr>
@@ -1645,10 +2707,12 @@
               <w:tab w:val="right" w:leader="dot" w:pos="9060"/>
             </w:tabs>
             <w:rPr>
+              <w:rFonts w:eastAsiaTheme="minorEastAsia"/>
               <w:noProof/>
+              <w:lang w:eastAsia="tr-TR"/>
             </w:rPr>
           </w:pPr>
-          <w:hyperlink w:anchor="_Toc37001731" w:history="1">
+          <w:hyperlink w:anchor="_Toc37003483" w:history="1">
             <w:r>
               <w:rPr>
                 <w:rStyle w:val="Kpr"/>
@@ -1675,7 +2739,7 @@
                 <w:noProof/>
                 <w:webHidden/>
               </w:rPr>
-              <w:instrText xml:space="preserve"> PAGEREF _Toc37001731 \h </w:instrText>
+              <w:instrText xml:space="preserve"> PAGEREF _Toc37003483 \h </w:instrText>
             </w:r>
             <w:r>
               <w:rPr>
@@ -1713,10 +2777,12 @@
               <w:tab w:val="right" w:leader="dot" w:pos="9060"/>
             </w:tabs>
             <w:rPr>
+              <w:rFonts w:eastAsiaTheme="minorEastAsia"/>
               <w:noProof/>
+              <w:lang w:eastAsia="tr-TR"/>
             </w:rPr>
           </w:pPr>
-          <w:hyperlink w:anchor="_Toc37001732" w:history="1">
+          <w:hyperlink w:anchor="_Toc37003484" w:history="1">
             <w:r>
               <w:rPr>
                 <w:rStyle w:val="Kpr"/>
@@ -1743,7 +2809,7 @@
                 <w:noProof/>
                 <w:webHidden/>
               </w:rPr>
-              <w:instrText xml:space="preserve"> PAGEREF _Toc37001732 \h </w:instrText>
+              <w:instrText xml:space="preserve"> PAGEREF _Toc37003484 \h </w:instrText>
             </w:r>
             <w:r>
               <w:rPr>
@@ -1786,7 +2852,7 @@
               <w:lang w:eastAsia="tr-TR"/>
             </w:rPr>
           </w:pPr>
-          <w:hyperlink w:anchor="_Toc37001733" w:history="1">
+          <w:hyperlink w:anchor="_Toc37003485" w:history="1">
             <w:r>
               <w:rPr>
                 <w:rStyle w:val="Kpr"/>
@@ -1813,7 +2879,7 @@
                 <w:noProof/>
                 <w:webHidden/>
               </w:rPr>
-              <w:instrText xml:space="preserve"> PAGEREF _Toc37001733 \h </w:instrText>
+              <w:instrText xml:space="preserve"> PAGEREF _Toc37003485 \h </w:instrText>
             </w:r>
             <w:r>
               <w:rPr>
@@ -1851,10 +2917,12 @@
               <w:tab w:val="right" w:leader="dot" w:pos="9060"/>
             </w:tabs>
             <w:rPr>
+              <w:rFonts w:eastAsiaTheme="minorEastAsia"/>
               <w:noProof/>
+              <w:lang w:eastAsia="tr-TR"/>
             </w:rPr>
           </w:pPr>
-          <w:hyperlink w:anchor="_Toc37001734" w:history="1">
+          <w:hyperlink w:anchor="_Toc37003486" w:history="1">
             <w:r>
               <w:rPr>
                 <w:rStyle w:val="Kpr"/>
@@ -1881,7 +2949,7 @@
                 <w:noProof/>
                 <w:webHidden/>
               </w:rPr>
-              <w:instrText xml:space="preserve"> PAGEREF _Toc37001734 \h </w:instrText>
+              <w:instrText xml:space="preserve"> PAGEREF _Toc37003486 \h </w:instrText>
             </w:r>
             <w:r>
               <w:rPr>
@@ -1919,10 +2987,12 @@
               <w:tab w:val="right" w:leader="dot" w:pos="9060"/>
             </w:tabs>
             <w:rPr>
+              <w:rFonts w:eastAsiaTheme="minorEastAsia"/>
               <w:noProof/>
+              <w:lang w:eastAsia="tr-TR"/>
             </w:rPr>
           </w:pPr>
-          <w:hyperlink w:anchor="_Toc37001735" w:history="1">
+          <w:hyperlink w:anchor="_Toc37003487" w:history="1">
             <w:r>
               <w:rPr>
                 <w:rStyle w:val="Kpr"/>
@@ -1949,7 +3019,7 @@
                 <w:noProof/>
                 <w:webHidden/>
               </w:rPr>
-              <w:instrText xml:space="preserve"> PAGEREF _Toc37001735 \h </w:instrText>
+              <w:instrText xml:space="preserve"> PAGEREF _Toc37003487 \h </w:instrText>
             </w:r>
             <w:r>
               <w:rPr>
@@ -1992,7 +3062,7 @@
               <w:lang w:eastAsia="tr-TR"/>
             </w:rPr>
           </w:pPr>
-          <w:hyperlink w:anchor="_Toc37001736" w:history="1">
+          <w:hyperlink w:anchor="_Toc37003488" w:history="1">
             <w:r>
               <w:rPr>
                 <w:rStyle w:val="Kpr"/>
@@ -2019,7 +3089,7 @@
                 <w:noProof/>
                 <w:webHidden/>
               </w:rPr>
-              <w:instrText xml:space="preserve"> PAGEREF _Toc37001736 \h </w:instrText>
+              <w:instrText xml:space="preserve"> PAGEREF _Toc37003488 \h </w:instrText>
             </w:r>
             <w:r>
               <w:rPr>
@@ -2057,10 +3127,12 @@
               <w:tab w:val="right" w:leader="dot" w:pos="9060"/>
             </w:tabs>
             <w:rPr>
+              <w:rFonts w:eastAsiaTheme="minorEastAsia"/>
               <w:noProof/>
+              <w:lang w:eastAsia="tr-TR"/>
             </w:rPr>
           </w:pPr>
-          <w:hyperlink w:anchor="_Toc37001737" w:history="1">
+          <w:hyperlink w:anchor="_Toc37003489" w:history="1">
             <w:r>
               <w:rPr>
                 <w:rStyle w:val="Kpr"/>
@@ -2087,7 +3159,7 @@
                 <w:noProof/>
                 <w:webHidden/>
               </w:rPr>
-              <w:instrText xml:space="preserve"> PAGEREF _Toc37001737 \h </w:instrText>
+              <w:instrText xml:space="preserve"> PAGEREF _Toc37003489 \h </w:instrText>
             </w:r>
             <w:r>
               <w:rPr>
@@ -2125,10 +3197,12 @@
               <w:tab w:val="right" w:leader="dot" w:pos="9060"/>
             </w:tabs>
             <w:rPr>
+              <w:rFonts w:eastAsiaTheme="minorEastAsia"/>
               <w:noProof/>
+              <w:lang w:eastAsia="tr-TR"/>
             </w:rPr>
           </w:pPr>
-          <w:hyperlink w:anchor="_Toc37001738" w:history="1">
+          <w:hyperlink w:anchor="_Toc37003490" w:history="1">
             <w:r>
               <w:rPr>
                 <w:rStyle w:val="Kpr"/>
@@ -2155,7 +3229,7 @@
                 <w:noProof/>
                 <w:webHidden/>
               </w:rPr>
-              <w:instrText xml:space="preserve"> PAGEREF _Toc37001738 \h </w:instrText>
+              <w:instrText xml:space="preserve"> PAGEREF _Toc37003490 \h </w:instrText>
             </w:r>
             <w:r>
               <w:rPr>
@@ -2193,10 +3267,12 @@
               <w:tab w:val="right" w:leader="dot" w:pos="9060"/>
             </w:tabs>
             <w:rPr>
+              <w:rFonts w:eastAsiaTheme="minorEastAsia"/>
               <w:noProof/>
+              <w:lang w:eastAsia="tr-TR"/>
             </w:rPr>
           </w:pPr>
-          <w:hyperlink w:anchor="_Toc37001739" w:history="1">
+          <w:hyperlink w:anchor="_Toc37003491" w:history="1">
             <w:r>
               <w:rPr>
                 <w:rStyle w:val="Kpr"/>
@@ -2223,7 +3299,7 @@
                 <w:noProof/>
                 <w:webHidden/>
               </w:rPr>
-              <w:instrText xml:space="preserve"> PAGEREF _Toc37001739 \h </w:instrText>
+              <w:instrText xml:space="preserve"> PAGEREF _Toc37003491 \h </w:instrText>
             </w:r>
             <w:r>
               <w:rPr>
@@ -2261,10 +3337,12 @@
               <w:tab w:val="right" w:leader="dot" w:pos="9060"/>
             </w:tabs>
             <w:rPr>
+              <w:rFonts w:eastAsiaTheme="minorEastAsia"/>
               <w:noProof/>
+              <w:lang w:eastAsia="tr-TR"/>
             </w:rPr>
           </w:pPr>
-          <w:hyperlink w:anchor="_Toc37001740" w:history="1">
+          <w:hyperlink w:anchor="_Toc37003492" w:history="1">
             <w:r>
               <w:rPr>
                 <w:rStyle w:val="Kpr"/>
@@ -2291,7 +3369,7 @@
                 <w:noProof/>
                 <w:webHidden/>
               </w:rPr>
-              <w:instrText xml:space="preserve"> PAGEREF _Toc37001740 \h </w:instrText>
+              <w:instrText xml:space="preserve"> PAGEREF _Toc37003492 \h </w:instrText>
             </w:r>
             <w:r>
               <w:rPr>
@@ -2334,7 +3412,7 @@
               <w:lang w:eastAsia="tr-TR"/>
             </w:rPr>
           </w:pPr>
-          <w:hyperlink w:anchor="_Toc37001741" w:history="1">
+          <w:hyperlink w:anchor="_Toc37003493" w:history="1">
             <w:r>
               <w:rPr>
                 <w:rStyle w:val="Kpr"/>
@@ -2361,7 +3439,7 @@
                 <w:noProof/>
                 <w:webHidden/>
               </w:rPr>
-              <w:instrText xml:space="preserve"> PAGEREF _Toc37001741 \h </w:instrText>
+              <w:instrText xml:space="preserve"> PAGEREF _Toc37003493 \h </w:instrText>
             </w:r>
             <w:r>
               <w:rPr>
@@ -2399,10 +3477,12 @@
               <w:tab w:val="right" w:leader="dot" w:pos="9060"/>
             </w:tabs>
             <w:rPr>
+              <w:rFonts w:eastAsiaTheme="minorEastAsia"/>
               <w:noProof/>
+              <w:lang w:eastAsia="tr-TR"/>
             </w:rPr>
           </w:pPr>
-          <w:hyperlink w:anchor="_Toc37001742" w:history="1">
+          <w:hyperlink w:anchor="_Toc37003494" w:history="1">
             <w:r>
               <w:rPr>
                 <w:rStyle w:val="Kpr"/>
@@ -2429,7 +3509,7 @@
                 <w:noProof/>
                 <w:webHidden/>
               </w:rPr>
-              <w:instrText xml:space="preserve"> PAGEREF _Toc37001742 \h </w:instrText>
+              <w:instrText xml:space="preserve"> PAGEREF _Toc37003494 \h </w:instrText>
             </w:r>
             <w:r>
               <w:rPr>
@@ -2467,10 +3547,12 @@
               <w:tab w:val="right" w:leader="dot" w:pos="9060"/>
             </w:tabs>
             <w:rPr>
+              <w:rFonts w:eastAsiaTheme="minorEastAsia"/>
               <w:noProof/>
+              <w:lang w:eastAsia="tr-TR"/>
             </w:rPr>
           </w:pPr>
-          <w:hyperlink w:anchor="_Toc37001743" w:history="1">
+          <w:hyperlink w:anchor="_Toc37003495" w:history="1">
             <w:r>
               <w:rPr>
                 <w:rStyle w:val="Kpr"/>
@@ -2497,7 +3579,7 @@
                 <w:noProof/>
                 <w:webHidden/>
               </w:rPr>
-              <w:instrText xml:space="preserve"> PAGEREF _Toc37001743 \h </w:instrText>
+              <w:instrText xml:space="preserve"> PAGEREF _Toc37003495 \h </w:instrText>
             </w:r>
             <w:r>
               <w:rPr>
@@ -2535,10 +3617,12 @@
               <w:tab w:val="right" w:leader="dot" w:pos="9060"/>
             </w:tabs>
             <w:rPr>
+              <w:rFonts w:eastAsiaTheme="minorEastAsia"/>
               <w:noProof/>
+              <w:lang w:eastAsia="tr-TR"/>
             </w:rPr>
           </w:pPr>
-          <w:hyperlink w:anchor="_Toc37001744" w:history="1">
+          <w:hyperlink w:anchor="_Toc37003496" w:history="1">
             <w:r>
               <w:rPr>
                 <w:rStyle w:val="Kpr"/>
@@ -2565,7 +3649,7 @@
                 <w:noProof/>
                 <w:webHidden/>
               </w:rPr>
-              <w:instrText xml:space="preserve"> PAGEREF _Toc37001744 \h </w:instrText>
+              <w:instrText xml:space="preserve"> PAGEREF _Toc37003496 \h </w:instrText>
             </w:r>
             <w:r>
               <w:rPr>
@@ -2603,10 +3687,12 @@
               <w:tab w:val="right" w:leader="dot" w:pos="9060"/>
             </w:tabs>
             <w:rPr>
+              <w:rFonts w:eastAsiaTheme="minorEastAsia"/>
               <w:noProof/>
+              <w:lang w:eastAsia="tr-TR"/>
             </w:rPr>
           </w:pPr>
-          <w:hyperlink w:anchor="_Toc37001745" w:history="1">
+          <w:hyperlink w:anchor="_Toc37003497" w:history="1">
             <w:r>
               <w:rPr>
                 <w:rStyle w:val="Kpr"/>
@@ -2633,7 +3719,7 @@
                 <w:noProof/>
                 <w:webHidden/>
               </w:rPr>
-              <w:instrText xml:space="preserve"> PAGEREF _Toc37001745 \h </w:instrText>
+              <w:instrText xml:space="preserve"> PAGEREF _Toc37003497 \h </w:instrText>
             </w:r>
             <w:r>
               <w:rPr>
@@ -2671,10 +3757,12 @@
               <w:tab w:val="right" w:leader="dot" w:pos="9060"/>
             </w:tabs>
             <w:rPr>
+              <w:rFonts w:eastAsiaTheme="minorEastAsia"/>
               <w:noProof/>
+              <w:lang w:eastAsia="tr-TR"/>
             </w:rPr>
           </w:pPr>
-          <w:hyperlink w:anchor="_Toc37001746" w:history="1">
+          <w:hyperlink w:anchor="_Toc37003498" w:history="1">
             <w:r>
               <w:rPr>
                 <w:rStyle w:val="Kpr"/>
@@ -2701,7 +3789,77 @@
                 <w:noProof/>
                 <w:webHidden/>
               </w:rPr>
-              <w:instrText xml:space="preserve"> PAGEREF _Toc37001746 \h </w:instrText>
+              <w:instrText xml:space="preserve"> PAGEREF _Toc37003498 \h </w:instrText>
+            </w:r>
+            <w:r>
+              <w:rPr>
+                <w:noProof/>
+                <w:webHidden/>
+              </w:rPr>
+            </w:r>
+            <w:r>
+              <w:rPr>
+                <w:noProof/>
+                <w:webHidden/>
+              </w:rPr>
+              <w:fldChar w:fldCharType="separate"/>
+            </w:r>
+            <w:r>
+              <w:rPr>
+                <w:noProof/>
+                <w:webHidden/>
+              </w:rPr>
+              <w:t>18</w:t>
+            </w:r>
+            <w:r>
+              <w:rPr>
+                <w:noProof/>
+                <w:webHidden/>
+              </w:rPr>
+              <w:fldChar w:fldCharType="end"/>
+            </w:r>
+          </w:hyperlink>
+        </w:p>
+        <w:p>
+          <w:pPr>
+            <w:pStyle w:val="T3"/>
+            <w:tabs>
+              <w:tab w:val="right" w:leader="dot" w:pos="9060"/>
+            </w:tabs>
+            <w:rPr>
+              <w:rFonts w:eastAsiaTheme="minorEastAsia"/>
+              <w:noProof/>
+              <w:lang w:eastAsia="tr-TR"/>
+            </w:rPr>
+          </w:pPr>
+          <w:hyperlink w:anchor="_Toc37003499" w:history="1">
+            <w:r>
+              <w:rPr>
+                <w:rStyle w:val="Kpr"/>
+                <w:noProof/>
+              </w:rPr>
+              <w:t>Veri Yapıları Özet</w:t>
+            </w:r>
+            <w:r>
+              <w:rPr>
+                <w:noProof/>
+                <w:webHidden/>
+              </w:rPr>
+              <w:tab/>
+            </w:r>
+            <w:r>
+              <w:rPr>
+                <w:noProof/>
+                <w:webHidden/>
+              </w:rPr>
+              <w:fldChar w:fldCharType="begin"/>
+            </w:r>
+            <w:r>
+              <w:rPr>
+                <w:noProof/>
+                <w:webHidden/>
+              </w:rPr>
+              <w:instrText xml:space="preserve"> PAGEREF _Toc37003499 \h </w:instrText>
             </w:r>
             <w:r>
               <w:rPr>
@@ -2950,7 +4108,7 @@
         <w:jc w:val="center"/>
       </w:pPr>
       <w:bookmarkStart w:id="0" w:name="_Toc36947004"/>
-      <w:bookmarkStart w:id="1" w:name="_Toc37001710"/>
+      <w:bookmarkStart w:id="1" w:name="_Toc37003447"/>
       <w:r>
         <w:lastRenderedPageBreak/>
         <w:t>Data Science Kullanılan Alanlar</w:t>
@@ -3013,7 +4171,7 @@
         <w:jc w:val="center"/>
       </w:pPr>
       <w:bookmarkStart w:id="2" w:name="_Toc36947005"/>
-      <w:bookmarkStart w:id="3" w:name="_Toc37001711"/>
+      <w:bookmarkStart w:id="3" w:name="_Toc37003448"/>
       <w:r>
         <w:t>Data Science Proje Döngüsü</w:t>
       </w:r>
@@ -3075,7 +4233,7 @@
         </w:rPr>
       </w:pPr>
       <w:bookmarkStart w:id="4" w:name="_Toc36947006"/>
-      <w:bookmarkStart w:id="5" w:name="_Toc37001712"/>
+      <w:bookmarkStart w:id="5" w:name="_Toc37003449"/>
       <w:r>
         <w:rPr>
           <w:sz w:val="44"/>
@@ -3091,7 +4249,7 @@
       <w:pPr>
         <w:pStyle w:val="Balk2"/>
       </w:pPr>
-      <w:bookmarkStart w:id="6" w:name="_Toc37001713"/>
+      <w:bookmarkStart w:id="6" w:name="_Toc37003450"/>
       <w:r>
         <w:t>Temel Hareketler</w:t>
       </w:r>
@@ -3101,7 +4259,7 @@
       <w:pPr>
         <w:pStyle w:val="Balk3"/>
       </w:pPr>
-      <w:bookmarkStart w:id="7" w:name="_Toc37001714"/>
+      <w:bookmarkStart w:id="7" w:name="_Toc37003451"/>
       <w:r>
         <w:t>Integer, Float ve String</w:t>
       </w:r>
@@ -3114,12 +4272,20 @@
           <w:bCs/>
         </w:rPr>
       </w:pPr>
+      <w:bookmarkStart w:id="8" w:name="_Toc37003452"/>
+      <w:r>
+        <w:rPr>
+          <w:rStyle w:val="Balk4Char"/>
+        </w:rPr>
+        <w:t>Integer</w:t>
+      </w:r>
+      <w:bookmarkEnd w:id="8"/>
       <w:r>
         <w:rPr>
           <w:b/>
           <w:bCs/>
         </w:rPr>
-        <w:t xml:space="preserve">Integer </w:t>
+        <w:t xml:space="preserve"> </w:t>
       </w:r>
       <w:r>
         <w:rPr>
@@ -3133,36 +4299,60 @@
       </w:r>
     </w:p>
     <w:p>
+      <w:bookmarkStart w:id="9" w:name="_Toc37003453"/>
+      <w:r>
+        <w:rPr>
+          <w:rStyle w:val="Balk4Char"/>
+        </w:rPr>
+        <w:t>Float</w:t>
+      </w:r>
+      <w:bookmarkEnd w:id="9"/>
       <w:r>
         <w:rPr>
           <w:b/>
           <w:bCs/>
         </w:rPr>
-        <w:t xml:space="preserve">Float = </w:t>
+        <w:t xml:space="preserve"> = </w:t>
       </w:r>
       <w:r>
         <w:t>9.2 gibi ondalıklı sayılar.</w:t>
       </w:r>
     </w:p>
     <w:p>
+      <w:bookmarkStart w:id="10" w:name="_Toc37003454"/>
+      <w:r>
+        <w:rPr>
+          <w:rStyle w:val="Balk4Char"/>
+        </w:rPr>
+        <w:t>String</w:t>
+      </w:r>
+      <w:bookmarkEnd w:id="10"/>
       <w:r>
         <w:rPr>
           <w:b/>
           <w:bCs/>
         </w:rPr>
-        <w:t xml:space="preserve">String = </w:t>
+        <w:t xml:space="preserve"> = </w:t>
       </w:r>
       <w:r>
         <w:t>Karakter dizileri. “Çift tırnak” veya ‘Tek tırnak’ içinde yazılır.</w:t>
       </w:r>
     </w:p>
     <w:p>
+      <w:bookmarkStart w:id="11" w:name="_Toc37003455"/>
+      <w:r>
+        <w:rPr>
+          <w:rStyle w:val="Balk4Char"/>
+        </w:rPr>
+        <w:t>Type</w:t>
+      </w:r>
+      <w:bookmarkEnd w:id="11"/>
       <w:r>
         <w:rPr>
           <w:b/>
           <w:bCs/>
         </w:rPr>
-        <w:t xml:space="preserve">Type = </w:t>
+        <w:t xml:space="preserve"> = </w:t>
       </w:r>
       <w:r>
         <w:t>type() içersine yazılan nesnenin tipini verir.</w:t>
@@ -3214,26 +4404,33 @@
       <w:pPr>
         <w:pStyle w:val="Balk3"/>
       </w:pPr>
-      <w:bookmarkStart w:id="8" w:name="_Toc37001715"/>
+      <w:bookmarkStart w:id="12" w:name="_Toc37003456"/>
       <w:r>
         <w:t>String Metodları</w:t>
       </w:r>
-      <w:bookmarkEnd w:id="8"/>
-    </w:p>
-    <w:p>
+      <w:bookmarkEnd w:id="12"/>
+    </w:p>
+    <w:p>
+      <w:bookmarkStart w:id="13" w:name="_Toc37003457"/>
+      <w:r>
+        <w:rPr>
+          <w:rStyle w:val="Balk4Char"/>
+        </w:rPr>
+        <w:t>len</w:t>
+      </w:r>
+      <w:r>
+        <w:rPr>
+          <w:rStyle w:val="Balk4Char"/>
+        </w:rPr>
+        <w:t>()</w:t>
+      </w:r>
+      <w:bookmarkEnd w:id="13"/>
       <w:r>
         <w:rPr>
           <w:b/>
           <w:bCs/>
         </w:rPr>
-        <w:t>len</w:t>
-      </w:r>
-      <w:r>
-        <w:rPr>
-          <w:b/>
-          <w:bCs/>
-        </w:rPr>
-        <w:t xml:space="preserve">()= </w:t>
+        <w:t xml:space="preserve">= </w:t>
       </w:r>
       <w:r>
         <w:t>içerisine yazılan değişkenin uzunluğunu verir.</w:t>
@@ -3288,19 +4485,26 @@
           <w:bCs/>
         </w:rPr>
       </w:pPr>
+      <w:bookmarkStart w:id="14" w:name="_Toc37003458"/>
+      <w:r>
+        <w:rPr>
+          <w:rStyle w:val="Balk4Char"/>
+        </w:rPr>
+        <w:t>upper</w:t>
+      </w:r>
+      <w:r>
+        <w:rPr>
+          <w:rStyle w:val="Balk4Char"/>
+        </w:rPr>
+        <w:t>() &amp; lower()</w:t>
+      </w:r>
+      <w:bookmarkEnd w:id="14"/>
       <w:r>
         <w:rPr>
           <w:b/>
           <w:bCs/>
         </w:rPr>
-        <w:t>upper</w:t>
-      </w:r>
-      <w:r>
-        <w:rPr>
-          <w:b/>
-          <w:bCs/>
-        </w:rPr>
-        <w:t>() &amp; lower() =</w:t>
+        <w:t xml:space="preserve"> =</w:t>
       </w:r>
     </w:p>
     <w:p>
@@ -3368,13 +4572,21 @@
           <w:bCs/>
         </w:rPr>
       </w:pPr>
+      <w:bookmarkStart w:id="15" w:name="_Toc37003459"/>
+      <w:r>
+        <w:rPr>
+          <w:rStyle w:val="Balk4Char"/>
+        </w:rPr>
+        <w:lastRenderedPageBreak/>
+        <w:t>isupper() &amp; islower()</w:t>
+      </w:r>
+      <w:bookmarkEnd w:id="15"/>
       <w:r>
         <w:rPr>
           <w:b/>
           <w:bCs/>
         </w:rPr>
-        <w:lastRenderedPageBreak/>
-        <w:t xml:space="preserve">isupper() &amp; islower() = </w:t>
+        <w:t xml:space="preserve"> = </w:t>
       </w:r>
     </w:p>
     <w:p>
@@ -3432,12 +4644,20 @@
           <w:bCs/>
         </w:rPr>
       </w:pPr>
+      <w:bookmarkStart w:id="16" w:name="_Toc37003460"/>
+      <w:r>
+        <w:rPr>
+          <w:rStyle w:val="Balk4Char"/>
+        </w:rPr>
+        <w:t>replace()</w:t>
+      </w:r>
+      <w:bookmarkEnd w:id="16"/>
       <w:r>
         <w:rPr>
           <w:b/>
           <w:bCs/>
         </w:rPr>
-        <w:t>replace() =</w:t>
+        <w:t xml:space="preserve"> =</w:t>
       </w:r>
     </w:p>
     <w:p>
@@ -3523,12 +4743,20 @@
       </w:r>
     </w:p>
     <w:p>
+      <w:bookmarkStart w:id="17" w:name="_Toc37003461"/>
+      <w:r>
+        <w:rPr>
+          <w:rStyle w:val="Balk4Char"/>
+        </w:rPr>
+        <w:t>strip()</w:t>
+      </w:r>
+      <w:bookmarkEnd w:id="17"/>
       <w:r>
         <w:rPr>
           <w:b/>
           <w:bCs/>
         </w:rPr>
-        <w:t xml:space="preserve">strip() = </w:t>
+        <w:t xml:space="preserve"> = </w:t>
       </w:r>
       <w:r>
         <w:t>Karakter kırpma işlemleri</w:t>
@@ -3583,12 +4811,20 @@
           <w:bCs/>
         </w:rPr>
       </w:pPr>
+      <w:bookmarkStart w:id="18" w:name="_Toc37003462"/>
+      <w:r>
+        <w:rPr>
+          <w:rStyle w:val="Balk4Char"/>
+        </w:rPr>
+        <w:t>dir()</w:t>
+      </w:r>
+      <w:bookmarkEnd w:id="18"/>
       <w:r>
         <w:rPr>
           <w:b/>
           <w:bCs/>
         </w:rPr>
-        <w:t xml:space="preserve">dir() = </w:t>
+        <w:t xml:space="preserve"> = </w:t>
       </w:r>
     </w:p>
     <w:p>
@@ -3640,12 +4876,20 @@
       </w:r>
     </w:p>
     <w:p>
+      <w:bookmarkStart w:id="19" w:name="_Toc37003463"/>
+      <w:r>
+        <w:rPr>
+          <w:rStyle w:val="Balk4Char"/>
+        </w:rPr>
+        <w:t>capitalize()</w:t>
+      </w:r>
+      <w:bookmarkEnd w:id="19"/>
       <w:r>
         <w:rPr>
           <w:b/>
           <w:bCs/>
         </w:rPr>
-        <w:t xml:space="preserve">capitalize() = </w:t>
+        <w:t xml:space="preserve"> = </w:t>
       </w:r>
       <w:r>
         <w:t>İlk harfi büyütür.</w:t>
@@ -3657,12 +4901,20 @@
       </w:r>
     </w:p>
     <w:p>
+      <w:bookmarkStart w:id="20" w:name="_Toc37003464"/>
+      <w:r>
+        <w:rPr>
+          <w:rStyle w:val="Balk4Char"/>
+        </w:rPr>
+        <w:t>title()</w:t>
+      </w:r>
+      <w:bookmarkEnd w:id="20"/>
       <w:r>
         <w:rPr>
           <w:b/>
           <w:bCs/>
         </w:rPr>
-        <w:t xml:space="preserve">title() = </w:t>
+        <w:t xml:space="preserve"> = </w:t>
       </w:r>
       <w:r>
         <w:t>Her kelimenin ilk harfini büyütür.</w:t>
@@ -3674,13 +4926,14 @@
       </w:r>
     </w:p>
     <w:p>
-      <w:r>
-        <w:rPr>
-          <w:b/>
-          <w:bCs/>
+      <w:bookmarkStart w:id="21" w:name="_Toc37003465"/>
+      <w:r>
+        <w:rPr>
+          <w:rStyle w:val="Balk4Char"/>
         </w:rPr>
         <w:t>Substring</w:t>
       </w:r>
+      <w:bookmarkEnd w:id="21"/>
       <w:r>
         <w:rPr>
           <w:b/>
@@ -3736,19 +4989,14 @@
     </w:p>
     <w:p>
       <w:pPr>
-        <w:rPr>
-          <w:b/>
-          <w:bCs/>
-        </w:rPr>
-      </w:pPr>
-      <w:r>
-        <w:rPr>
-          <w:b/>
-          <w:bCs/>
-        </w:rPr>
+        <w:pStyle w:val="Balk4"/>
+      </w:pPr>
+      <w:bookmarkStart w:id="22" w:name="_Toc37003466"/>
+      <w:r>
         <w:lastRenderedPageBreak/>
         <w:t>Type Dönüşümleri</w:t>
       </w:r>
+      <w:bookmarkEnd w:id="22"/>
     </w:p>
     <w:p>
       <w:r>
@@ -3794,18 +5042,13 @@
     </w:p>
     <w:p>
       <w:pPr>
-        <w:rPr>
-          <w:b/>
-          <w:bCs/>
-        </w:rPr>
-      </w:pPr>
-      <w:r>
-        <w:rPr>
-          <w:b/>
-          <w:bCs/>
-        </w:rPr>
+        <w:pStyle w:val="Balk4"/>
+      </w:pPr>
+      <w:bookmarkStart w:id="23" w:name="_Toc37003467"/>
+      <w:r>
         <w:t>print() fonksiyonu</w:t>
       </w:r>
+      <w:bookmarkEnd w:id="23"/>
     </w:p>
     <w:p>
       <w:r>
@@ -3891,21 +5134,21 @@
       <w:pPr>
         <w:pStyle w:val="Balk2"/>
       </w:pPr>
-      <w:bookmarkStart w:id="9" w:name="_Toc37001716"/>
+      <w:bookmarkStart w:id="24" w:name="_Toc37003468"/>
       <w:r>
         <w:t>Veri Yapıları (Data Types)</w:t>
       </w:r>
-      <w:bookmarkEnd w:id="9"/>
+      <w:bookmarkEnd w:id="24"/>
     </w:p>
     <w:p>
       <w:pPr>
         <w:pStyle w:val="Balk3"/>
       </w:pPr>
-      <w:bookmarkStart w:id="10" w:name="_Toc37001717"/>
+      <w:bookmarkStart w:id="25" w:name="_Toc37003469"/>
       <w:r>
         <w:t>Listeler</w:t>
       </w:r>
-      <w:bookmarkEnd w:id="10"/>
+      <w:bookmarkEnd w:id="25"/>
     </w:p>
     <w:p>
       <w:pPr>
@@ -4017,12 +5260,12 @@
       <w:pPr>
         <w:pStyle w:val="Balk4"/>
       </w:pPr>
-      <w:bookmarkStart w:id="11" w:name="_Toc37001718"/>
+      <w:bookmarkStart w:id="26" w:name="_Toc37003470"/>
       <w:r>
         <w:lastRenderedPageBreak/>
         <w:t>Liste Elemanlarına Ulaşma</w:t>
       </w:r>
-      <w:bookmarkEnd w:id="11"/>
+      <w:bookmarkEnd w:id="26"/>
     </w:p>
     <w:p>
       <w:pPr>
@@ -4124,11 +5367,11 @@
       <w:pPr>
         <w:pStyle w:val="Balk4"/>
       </w:pPr>
-      <w:bookmarkStart w:id="12" w:name="_Toc37001719"/>
+      <w:bookmarkStart w:id="27" w:name="_Toc37003471"/>
       <w:r>
         <w:t>Liste İçi Type Sorgulama</w:t>
       </w:r>
-      <w:bookmarkEnd w:id="12"/>
+      <w:bookmarkEnd w:id="27"/>
     </w:p>
     <w:p>
       <w:pPr>
@@ -4212,11 +5455,11 @@
       <w:pPr>
         <w:pStyle w:val="Balk4"/>
       </w:pPr>
-      <w:bookmarkStart w:id="13" w:name="_Toc37001720"/>
+      <w:bookmarkStart w:id="28" w:name="_Toc37003472"/>
       <w:r>
         <w:t>Liste elemanlarını değiştirme</w:t>
       </w:r>
-      <w:bookmarkEnd w:id="13"/>
+      <w:bookmarkEnd w:id="28"/>
     </w:p>
     <w:p>
       <w:r>
@@ -4264,11 +5507,11 @@
       <w:pPr>
         <w:pStyle w:val="Balk4"/>
       </w:pPr>
-      <w:bookmarkStart w:id="14" w:name="_Toc37001721"/>
+      <w:bookmarkStart w:id="29" w:name="_Toc37003473"/>
       <w:r>
         <w:t>Listeye eleman ekleme</w:t>
       </w:r>
-      <w:bookmarkEnd w:id="14"/>
+      <w:bookmarkEnd w:id="29"/>
     </w:p>
     <w:p>
       <w:r>
@@ -4316,11 +5559,11 @@
       <w:pPr>
         <w:pStyle w:val="Balk4"/>
       </w:pPr>
-      <w:bookmarkStart w:id="15" w:name="_Toc37001722"/>
+      <w:bookmarkStart w:id="30" w:name="_Toc37003474"/>
       <w:r>
         <w:t>Listeden eleman silme</w:t>
       </w:r>
-      <w:bookmarkEnd w:id="15"/>
+      <w:bookmarkEnd w:id="30"/>
     </w:p>
     <w:p>
       <w:r>
@@ -4350,12 +5593,12 @@
       <w:pPr>
         <w:pStyle w:val="Balk4"/>
       </w:pPr>
-      <w:bookmarkStart w:id="16" w:name="_Toc37001723"/>
+      <w:bookmarkStart w:id="31" w:name="_Toc37003475"/>
       <w:r>
         <w:lastRenderedPageBreak/>
         <w:t>append ve remove metodlari</w:t>
       </w:r>
-      <w:bookmarkEnd w:id="16"/>
+      <w:bookmarkEnd w:id="31"/>
     </w:p>
     <w:p>
       <w:r>
@@ -4416,11 +5659,14 @@
       <w:pPr>
         <w:pStyle w:val="Balk4"/>
       </w:pPr>
-      <w:bookmarkStart w:id="17" w:name="_Toc37001724"/>
-      <w:r>
-        <w:t xml:space="preserve">insert metodu </w:t>
-      </w:r>
-      <w:bookmarkEnd w:id="17"/>
+      <w:bookmarkStart w:id="32" w:name="_Toc37003476"/>
+      <w:r>
+        <w:t>insert metodu</w:t>
+      </w:r>
+      <w:bookmarkEnd w:id="32"/>
+      <w:r>
+        <w:t xml:space="preserve"> </w:t>
+      </w:r>
     </w:p>
     <w:p>
       <w:r>
@@ -4474,11 +5720,11 @@
       <w:pPr>
         <w:pStyle w:val="Balk4"/>
       </w:pPr>
-      <w:bookmarkStart w:id="18" w:name="_Toc37001725"/>
+      <w:bookmarkStart w:id="33" w:name="_Toc37003477"/>
       <w:r>
         <w:t>pop metodu</w:t>
       </w:r>
-      <w:bookmarkEnd w:id="18"/>
+      <w:bookmarkEnd w:id="33"/>
     </w:p>
     <w:p>
       <w:r>
@@ -4522,11 +5768,11 @@
       <w:pPr>
         <w:pStyle w:val="Balk4"/>
       </w:pPr>
-      <w:bookmarkStart w:id="19" w:name="_Toc37001726"/>
+      <w:bookmarkStart w:id="34" w:name="_Toc37003478"/>
       <w:r>
         <w:t>count metodu</w:t>
       </w:r>
-      <w:bookmarkEnd w:id="19"/>
+      <w:bookmarkEnd w:id="34"/>
     </w:p>
     <w:p>
       <w:r>
@@ -4587,11 +5833,11 @@
       <w:pPr>
         <w:pStyle w:val="Balk4"/>
       </w:pPr>
-      <w:bookmarkStart w:id="20" w:name="_Toc37001727"/>
+      <w:bookmarkStart w:id="35" w:name="_Toc37003479"/>
       <w:r>
         <w:t>copy metodu</w:t>
       </w:r>
-      <w:bookmarkEnd w:id="20"/>
+      <w:bookmarkEnd w:id="35"/>
     </w:p>
     <w:p>
       <w:r>
@@ -4621,12 +5867,12 @@
       <w:pPr>
         <w:pStyle w:val="Balk4"/>
       </w:pPr>
-      <w:bookmarkStart w:id="21" w:name="_Toc37001728"/>
+      <w:bookmarkStart w:id="36" w:name="_Toc37003480"/>
       <w:r>
         <w:lastRenderedPageBreak/>
         <w:t>extend metodu</w:t>
       </w:r>
-      <w:bookmarkEnd w:id="21"/>
+      <w:bookmarkEnd w:id="36"/>
     </w:p>
     <w:p>
       <w:r>
@@ -4678,11 +5924,11 @@
       <w:pPr>
         <w:pStyle w:val="Balk4"/>
       </w:pPr>
-      <w:bookmarkStart w:id="22" w:name="_Toc37001729"/>
+      <w:bookmarkStart w:id="37" w:name="_Toc37003481"/>
       <w:r>
         <w:t>index metodu</w:t>
       </w:r>
-      <w:bookmarkEnd w:id="22"/>
+      <w:bookmarkEnd w:id="37"/>
     </w:p>
     <w:p>
       <w:r>
@@ -4731,11 +5977,11 @@
       <w:pPr>
         <w:pStyle w:val="Balk4"/>
       </w:pPr>
-      <w:bookmarkStart w:id="23" w:name="_Toc37001730"/>
+      <w:bookmarkStart w:id="38" w:name="_Toc37003482"/>
       <w:r>
         <w:t>reverse metodu</w:t>
       </w:r>
-      <w:bookmarkEnd w:id="23"/>
+      <w:bookmarkEnd w:id="38"/>
     </w:p>
     <w:p>
       <w:r>
@@ -4763,11 +6009,11 @@
       <w:pPr>
         <w:pStyle w:val="Balk4"/>
       </w:pPr>
-      <w:bookmarkStart w:id="24" w:name="_Toc37001731"/>
+      <w:bookmarkStart w:id="39" w:name="_Toc37003483"/>
       <w:r>
         <w:t>sort metodu</w:t>
       </w:r>
-      <w:bookmarkEnd w:id="24"/>
+      <w:bookmarkEnd w:id="39"/>
     </w:p>
     <w:p>
       <w:r>
@@ -4821,11 +6067,11 @@
       <w:pPr>
         <w:pStyle w:val="Balk4"/>
       </w:pPr>
-      <w:bookmarkStart w:id="25" w:name="_Toc37001732"/>
+      <w:bookmarkStart w:id="40" w:name="_Toc37003484"/>
       <w:r>
         <w:t>clear metodu</w:t>
       </w:r>
-      <w:bookmarkEnd w:id="25"/>
+      <w:bookmarkEnd w:id="40"/>
     </w:p>
     <w:p>
       <w:r>
@@ -4883,12 +6129,12 @@
       <w:pPr>
         <w:pStyle w:val="Balk3"/>
       </w:pPr>
-      <w:bookmarkStart w:id="26" w:name="_Toc37001733"/>
+      <w:bookmarkStart w:id="41" w:name="_Toc37003485"/>
       <w:r>
         <w:lastRenderedPageBreak/>
         <w:t>Tuple (Demet)</w:t>
       </w:r>
-      <w:bookmarkEnd w:id="26"/>
+      <w:bookmarkEnd w:id="41"/>
     </w:p>
     <w:p>
       <w:pPr>
@@ -4930,11 +6176,11 @@
       <w:pPr>
         <w:pStyle w:val="Balk4"/>
       </w:pPr>
-      <w:bookmarkStart w:id="27" w:name="_Toc37001734"/>
+      <w:bookmarkStart w:id="42" w:name="_Toc37003486"/>
       <w:r>
         <w:t>Tuple Oluşturma</w:t>
       </w:r>
-      <w:bookmarkEnd w:id="27"/>
+      <w:bookmarkEnd w:id="42"/>
     </w:p>
     <w:p>
       <w:r>
@@ -5002,11 +6248,11 @@
       <w:pPr>
         <w:pStyle w:val="Balk4"/>
       </w:pPr>
-      <w:bookmarkStart w:id="28" w:name="_Toc37001735"/>
+      <w:bookmarkStart w:id="43" w:name="_Toc37003487"/>
       <w:r>
         <w:t>Eleman İşlemleri</w:t>
       </w:r>
-      <w:bookmarkEnd w:id="28"/>
+      <w:bookmarkEnd w:id="43"/>
     </w:p>
     <w:p>
       <w:r>
@@ -5045,11 +6291,11 @@
       <w:pPr>
         <w:pStyle w:val="Balk3"/>
       </w:pPr>
-      <w:bookmarkStart w:id="29" w:name="_Toc37001736"/>
+      <w:bookmarkStart w:id="44" w:name="_Toc37003488"/>
       <w:r>
         <w:t>Dictionary (Sözlük)</w:t>
       </w:r>
-      <w:bookmarkEnd w:id="29"/>
+      <w:bookmarkEnd w:id="44"/>
     </w:p>
     <w:p>
       <w:pPr>
@@ -5097,11 +6343,11 @@
       <w:pPr>
         <w:pStyle w:val="Balk4"/>
       </w:pPr>
-      <w:bookmarkStart w:id="30" w:name="_Toc37001737"/>
+      <w:bookmarkStart w:id="45" w:name="_Toc37003489"/>
       <w:r>
         <w:t>Dictionary Nedir?</w:t>
       </w:r>
-      <w:bookmarkEnd w:id="30"/>
+      <w:bookmarkEnd w:id="45"/>
     </w:p>
     <w:p>
       <w:r>
@@ -5117,11 +6363,11 @@
       <w:pPr>
         <w:pStyle w:val="Balk4"/>
       </w:pPr>
-      <w:bookmarkStart w:id="31" w:name="_Toc37001738"/>
+      <w:bookmarkStart w:id="46" w:name="_Toc37003490"/>
       <w:r>
         <w:t>Dictionary Oluşturma</w:t>
       </w:r>
-      <w:bookmarkEnd w:id="31"/>
+      <w:bookmarkEnd w:id="46"/>
     </w:p>
     <w:p>
       <w:r>
@@ -5225,11 +6471,11 @@
       <w:pPr>
         <w:pStyle w:val="Balk4"/>
       </w:pPr>
-      <w:bookmarkStart w:id="32" w:name="_Toc37001739"/>
+      <w:bookmarkStart w:id="47" w:name="_Toc37003491"/>
       <w:r>
         <w:t>Eleman Seçme İşlemleri</w:t>
       </w:r>
-      <w:bookmarkEnd w:id="32"/>
+      <w:bookmarkEnd w:id="47"/>
     </w:p>
     <w:p>
       <w:r>
@@ -5320,11 +6566,11 @@
       <w:pPr>
         <w:pStyle w:val="Balk4"/>
       </w:pPr>
-      <w:bookmarkStart w:id="33" w:name="_Toc37001740"/>
+      <w:bookmarkStart w:id="48" w:name="_Toc37003492"/>
       <w:r>
         <w:t>Eleman Ekleme &amp; Değiştirme</w:t>
       </w:r>
-      <w:bookmarkEnd w:id="33"/>
+      <w:bookmarkEnd w:id="48"/>
     </w:p>
     <w:p>
       <w:r>
@@ -5464,11 +6710,11 @@
       <w:pPr>
         <w:pStyle w:val="Balk3"/>
       </w:pPr>
-      <w:bookmarkStart w:id="34" w:name="_Toc37001741"/>
+      <w:bookmarkStart w:id="49" w:name="_Toc37003493"/>
       <w:r>
         <w:t>Sets (Kümeler)</w:t>
       </w:r>
-      <w:bookmarkEnd w:id="34"/>
+      <w:bookmarkEnd w:id="49"/>
     </w:p>
     <w:p>
       <w:pPr>
@@ -5527,11 +6773,11 @@
       <w:pPr>
         <w:pStyle w:val="Balk4"/>
       </w:pPr>
-      <w:bookmarkStart w:id="35" w:name="_Toc37001742"/>
+      <w:bookmarkStart w:id="50" w:name="_Toc37003494"/>
       <w:r>
         <w:t>Set Oluşturma</w:t>
       </w:r>
-      <w:bookmarkEnd w:id="35"/>
+      <w:bookmarkEnd w:id="50"/>
     </w:p>
     <w:p>
       <w:r>
@@ -5659,12 +6905,12 @@
       <w:pPr>
         <w:pStyle w:val="Balk4"/>
       </w:pPr>
-      <w:bookmarkStart w:id="36" w:name="_Toc37001743"/>
+      <w:bookmarkStart w:id="51" w:name="_Toc37003495"/>
       <w:r>
         <w:lastRenderedPageBreak/>
         <w:t>Set’lere eleman ekleme ve çıkarma işlemleri</w:t>
       </w:r>
-      <w:bookmarkEnd w:id="36"/>
+      <w:bookmarkEnd w:id="51"/>
     </w:p>
     <w:p/>
     <w:p>
@@ -5896,11 +7142,11 @@
       <w:pPr>
         <w:pStyle w:val="Balk4"/>
       </w:pPr>
-      <w:bookmarkStart w:id="37" w:name="_Toc37001744"/>
+      <w:bookmarkStart w:id="52" w:name="_Toc37003496"/>
       <w:r>
         <w:t>Set’lerde Fark İşlemleri</w:t>
       </w:r>
-      <w:bookmarkEnd w:id="37"/>
+      <w:bookmarkEnd w:id="52"/>
     </w:p>
     <w:p>
       <w:pPr>
@@ -6116,11 +7362,11 @@
       <w:pPr>
         <w:pStyle w:val="Balk4"/>
       </w:pPr>
-      <w:bookmarkStart w:id="38" w:name="_Toc37001745"/>
+      <w:bookmarkStart w:id="53" w:name="_Toc37003497"/>
       <w:r>
         <w:t>Set’lerde Kesişim ve Birleşim İşlemleri</w:t>
       </w:r>
-      <w:bookmarkEnd w:id="38"/>
+      <w:bookmarkEnd w:id="53"/>
     </w:p>
     <w:p>
       <w:pPr>
@@ -6308,11 +7554,11 @@
       <w:pPr>
         <w:pStyle w:val="Balk4"/>
       </w:pPr>
-      <w:bookmarkStart w:id="39" w:name="_Toc37001746"/>
+      <w:bookmarkStart w:id="54" w:name="_Toc37003498"/>
       <w:r>
         <w:t>Set’lerde Sorgu İşlemleri</w:t>
       </w:r>
-      <w:bookmarkEnd w:id="39"/>
+      <w:bookmarkEnd w:id="54"/>
     </w:p>
     <w:p>
       <w:pPr>
@@ -6512,9 +7758,11 @@
         <w:pStyle w:val="Balk3"/>
         <w:jc w:val="center"/>
       </w:pPr>
+      <w:bookmarkStart w:id="55" w:name="_Toc37003499"/>
       <w:r>
         <w:t>Veri Yapıları Özet</w:t>
       </w:r>
+      <w:bookmarkEnd w:id="55"/>
     </w:p>
     <w:p/>
     <w:p>
@@ -6558,11 +7806,270 @@
           </wp:inline>
         </w:drawing>
       </w:r>
-      <w:bookmarkStart w:id="40" w:name="_GoBack"/>
-      <w:bookmarkEnd w:id="40"/>
+    </w:p>
+    <w:p>
+      <w:r>
+        <w:br w:type="page"/>
+      </w:r>
+    </w:p>
+    <w:p>
+      <w:pPr>
+        <w:pStyle w:val="Balk2"/>
+      </w:pPr>
+      <w:r>
+        <w:lastRenderedPageBreak/>
+        <w:t>Fonksiyonlar / Karar-Kontrol Yapıları / Döngüler</w:t>
+      </w:r>
+    </w:p>
+    <w:p/>
+    <w:p>
+      <w:pPr>
+        <w:pStyle w:val="Balk3"/>
+      </w:pPr>
+      <w:r>
+        <w:t>Fonksiyon Nedir?</w:t>
+      </w:r>
+    </w:p>
+    <w:p>
+      <w:r>
+        <w:t>Belirli amaçları yerine getiren işleçlerdir.</w:t>
+      </w:r>
+    </w:p>
+    <w:p>
+      <w:pPr>
+        <w:pStyle w:val="Balk2"/>
+      </w:pPr>
+      <w:r>
+        <w:t>Matematiksel İşlemler</w:t>
+      </w:r>
+    </w:p>
+    <w:p>
+      <w:r>
+        <w:rPr>
+          <w:noProof/>
+        </w:rPr>
+        <w:drawing>
+          <wp:inline distT="0" distB="0" distL="0" distR="0" wp14:anchorId="40A0CE7C" wp14:editId="741E4449">
+            <wp:extent cx="5038725" cy="2209800"/>
+            <wp:effectExtent l="0" t="0" r="9525" b="0"/>
+            <wp:docPr id="62" name="Resim 62"/>
+            <wp:cNvGraphicFramePr>
+              <a:graphicFrameLocks xmlns:a="http://schemas.openxmlformats.org/drawingml/2006/main" noChangeAspect="1"/>
+            </wp:cNvGraphicFramePr>
+            <a:graphic xmlns:a="http://schemas.openxmlformats.org/drawingml/2006/main">
+              <a:graphicData uri="http://schemas.openxmlformats.org/drawingml/2006/picture">
+                <pic:pic xmlns:pic="http://schemas.openxmlformats.org/drawingml/2006/picture">
+                  <pic:nvPicPr>
+                    <pic:cNvPr id="1" name=""/>
+                    <pic:cNvPicPr/>
+                  </pic:nvPicPr>
+                  <pic:blipFill>
+                    <a:blip r:embed="rId61"/>
+                    <a:stretch>
+                      <a:fillRect/>
+                    </a:stretch>
+                  </pic:blipFill>
+                  <pic:spPr>
+                    <a:xfrm>
+                      <a:off x="0" y="0"/>
+                      <a:ext cx="5038725" cy="2209800"/>
+                    </a:xfrm>
+                    <a:prstGeom prst="rect">
+                      <a:avLst/>
+                    </a:prstGeom>
+                  </pic:spPr>
+                </pic:pic>
+              </a:graphicData>
+            </a:graphic>
+          </wp:inline>
+        </w:drawing>
+      </w:r>
+    </w:p>
+    <w:p>
+      <w:pPr>
+        <w:pStyle w:val="Balk4"/>
+      </w:pPr>
+      <w:r>
+        <w:t>Üs Alma</w:t>
+      </w:r>
+    </w:p>
+    <w:p>
+      <w:r>
+        <w:t xml:space="preserve">3**2 </w:t>
+      </w:r>
+      <w:r>
+        <w:sym w:font="Wingdings" w:char="F0E0"/>
+      </w:r>
+      <w:r>
+        <w:t xml:space="preserve"> 3</w:t>
+      </w:r>
+      <w:r>
+        <w:rPr>
+          <w:vertAlign w:val="superscript"/>
+        </w:rPr>
+        <w:t xml:space="preserve">2 </w:t>
+      </w:r>
+      <w:r>
+        <w:t>anlamına gelir.</w:t>
+      </w:r>
+    </w:p>
+    <w:p>
+      <w:r>
+        <w:rPr>
+          <w:noProof/>
+        </w:rPr>
+        <w:drawing>
+          <wp:inline distT="0" distB="0" distL="0" distR="0" wp14:anchorId="025B5C59" wp14:editId="05F270DE">
+            <wp:extent cx="3105150" cy="990600"/>
+            <wp:effectExtent l="0" t="0" r="0" b="0"/>
+            <wp:docPr id="63" name="Resim 63"/>
+            <wp:cNvGraphicFramePr>
+              <a:graphicFrameLocks xmlns:a="http://schemas.openxmlformats.org/drawingml/2006/main" noChangeAspect="1"/>
+            </wp:cNvGraphicFramePr>
+            <a:graphic xmlns:a="http://schemas.openxmlformats.org/drawingml/2006/main">
+              <a:graphicData uri="http://schemas.openxmlformats.org/drawingml/2006/picture">
+                <pic:pic xmlns:pic="http://schemas.openxmlformats.org/drawingml/2006/picture">
+                  <pic:nvPicPr>
+                    <pic:cNvPr id="1" name=""/>
+                    <pic:cNvPicPr/>
+                  </pic:nvPicPr>
+                  <pic:blipFill>
+                    <a:blip r:embed="rId62"/>
+                    <a:stretch>
+                      <a:fillRect/>
+                    </a:stretch>
+                  </pic:blipFill>
+                  <pic:spPr>
+                    <a:xfrm>
+                      <a:off x="0" y="0"/>
+                      <a:ext cx="3105150" cy="990600"/>
+                    </a:xfrm>
+                    <a:prstGeom prst="rect">
+                      <a:avLst/>
+                    </a:prstGeom>
+                  </pic:spPr>
+                </pic:pic>
+              </a:graphicData>
+            </a:graphic>
+          </wp:inline>
+        </w:drawing>
+      </w:r>
+    </w:p>
+    <w:p/>
+    <w:p>
+      <w:pPr>
+        <w:pStyle w:val="Balk3"/>
+      </w:pPr>
+      <w:r>
+        <w:t>Fonksiyon Nasıl Yazılır ?</w:t>
+      </w:r>
+    </w:p>
+    <w:p/>
+    <w:p>
+      <w:r>
+        <w:rPr>
+          <w:color w:val="FF0000"/>
+        </w:rPr>
+        <w:t>def</w:t>
+      </w:r>
+      <w:r>
+        <w:rPr>
+          <w:color w:val="FF0000"/>
+        </w:rPr>
+        <w:t xml:space="preserve"> </w:t>
+      </w:r>
+      <w:r>
+        <w:t>ile fonksiyon oluşturacağımızı belirtiriz.</w:t>
+      </w:r>
+    </w:p>
+    <w:p>
+      <w:r>
+        <w:rPr>
+          <w:noProof/>
+        </w:rPr>
+        <w:drawing>
+          <wp:inline distT="0" distB="0" distL="0" distR="0" wp14:anchorId="2C75E65F" wp14:editId="529E5051">
+            <wp:extent cx="5759450" cy="1527810"/>
+            <wp:effectExtent l="0" t="0" r="0" b="0"/>
+            <wp:docPr id="64" name="Resim 64"/>
+            <wp:cNvGraphicFramePr>
+              <a:graphicFrameLocks xmlns:a="http://schemas.openxmlformats.org/drawingml/2006/main" noChangeAspect="1"/>
+            </wp:cNvGraphicFramePr>
+            <a:graphic xmlns:a="http://schemas.openxmlformats.org/drawingml/2006/main">
+              <a:graphicData uri="http://schemas.openxmlformats.org/drawingml/2006/picture">
+                <pic:pic xmlns:pic="http://schemas.openxmlformats.org/drawingml/2006/picture">
+                  <pic:nvPicPr>
+                    <pic:cNvPr id="1" name=""/>
+                    <pic:cNvPicPr/>
+                  </pic:nvPicPr>
+                  <pic:blipFill>
+                    <a:blip r:embed="rId63"/>
+                    <a:stretch>
+                      <a:fillRect/>
+                    </a:stretch>
+                  </pic:blipFill>
+                  <pic:spPr>
+                    <a:xfrm>
+                      <a:off x="0" y="0"/>
+                      <a:ext cx="5759450" cy="1527810"/>
+                    </a:xfrm>
+                    <a:prstGeom prst="rect">
+                      <a:avLst/>
+                    </a:prstGeom>
+                  </pic:spPr>
+                </pic:pic>
+              </a:graphicData>
+            </a:graphic>
+          </wp:inline>
+        </w:drawing>
+      </w:r>
+      <w:r>
+        <w:rPr>
+          <w:noProof/>
+        </w:rPr>
+        <w:drawing>
+          <wp:inline distT="0" distB="0" distL="0" distR="0" wp14:anchorId="3B544AB8" wp14:editId="4CC9EF7D">
+            <wp:extent cx="5759450" cy="1217295"/>
+            <wp:effectExtent l="0" t="0" r="0" b="1905"/>
+            <wp:docPr id="65" name="Resim 65"/>
+            <wp:cNvGraphicFramePr>
+              <a:graphicFrameLocks xmlns:a="http://schemas.openxmlformats.org/drawingml/2006/main" noChangeAspect="1"/>
+            </wp:cNvGraphicFramePr>
+            <a:graphic xmlns:a="http://schemas.openxmlformats.org/drawingml/2006/main">
+              <a:graphicData uri="http://schemas.openxmlformats.org/drawingml/2006/picture">
+                <pic:pic xmlns:pic="http://schemas.openxmlformats.org/drawingml/2006/picture">
+                  <pic:nvPicPr>
+                    <pic:cNvPr id="1" name=""/>
+                    <pic:cNvPicPr/>
+                  </pic:nvPicPr>
+                  <pic:blipFill>
+                    <a:blip r:embed="rId64"/>
+                    <a:stretch>
+                      <a:fillRect/>
+                    </a:stretch>
+                  </pic:blipFill>
+                  <pic:spPr>
+                    <a:xfrm>
+                      <a:off x="0" y="0"/>
+                      <a:ext cx="5759450" cy="1217295"/>
+                    </a:xfrm>
+                    <a:prstGeom prst="rect">
+                      <a:avLst/>
+                    </a:prstGeom>
+                  </pic:spPr>
+                </pic:pic>
+              </a:graphicData>
+            </a:graphic>
+          </wp:inline>
+        </w:drawing>
+      </w:r>
+    </w:p>
+    <w:p>
+      <w:bookmarkStart w:id="56" w:name="_GoBack"/>
+      <w:bookmarkEnd w:id="56"/>
     </w:p>
     <w:sectPr>
-      <w:footerReference w:type="default" r:id="rId61"/>
+      <w:footerReference w:type="default" r:id="rId65"/>
       <w:pgSz w:w="11906" w:h="16838"/>
       <w:pgMar w:top="1418" w:right="1418" w:bottom="851" w:left="1418" w:header="709" w:footer="709" w:gutter="0"/>
       <w:cols w:space="708"/>
@@ -8367,7 +9874,7 @@
 </file>
 
 <file path=customXml/itemProps1.xml><?xml version="1.0" encoding="utf-8"?>
-<ds:datastoreItem xmlns:ds="http://schemas.openxmlformats.org/officeDocument/2006/customXml" ds:itemID="{FF720D33-CDA0-42CF-8B5B-3DEF4FFAF708}">
+<ds:datastoreItem xmlns:ds="http://schemas.openxmlformats.org/officeDocument/2006/customXml" ds:itemID="{D366BE09-0461-4F31-8FBD-63BFD6C18DB2}">
   <ds:schemaRefs>
     <ds:schemaRef ds:uri="http://schemas.openxmlformats.org/officeDocument/2006/bibliography"/>
   </ds:schemaRefs>

</xml_diff>